<commit_message>
refactored the build for toc
</commit_message>
<xml_diff>
--- a/src/docx/11.docx
+++ b/src/docx/11.docx
@@ -1,11 +1,12 @@
 
 <file path=word/document.xml><?xml version="1.0" encoding="utf-8"?>
-<w:document xmlns:wpc="http://schemas.microsoft.com/office/word/2010/wordprocessingCanvas" xmlns:mc="http://schemas.openxmlformats.org/markup-compatibility/2006" xmlns:o="urn:schemas-microsoft-com:office:office" xmlns:r="http://schemas.openxmlformats.org/officeDocument/2006/relationships" xmlns:m="http://schemas.openxmlformats.org/officeDocument/2006/math" xmlns:v="urn:schemas-microsoft-com:vml" xmlns:wp14="http://schemas.microsoft.com/office/word/2010/wordprocessingDrawing" xmlns:wp="http://schemas.openxmlformats.org/drawingml/2006/wordprocessingDrawing" xmlns:w10="urn:schemas-microsoft-com:office:word" xmlns:w="http://schemas.openxmlformats.org/wordprocessingml/2006/main" xmlns:w14="http://schemas.microsoft.com/office/word/2010/wordml" xmlns:wpg="http://schemas.microsoft.com/office/word/2010/wordprocessingGroup" xmlns:wpi="http://schemas.microsoft.com/office/word/2010/wordprocessingInk" xmlns:wne="http://schemas.microsoft.com/office/word/2006/wordml" xmlns:wps="http://schemas.microsoft.com/office/word/2010/wordprocessingShape" mc:Ignorable="w14 wp14">
+<w:document xmlns:wpc="http://schemas.microsoft.com/office/word/2010/wordprocessingCanvas" xmlns:mo="http://schemas.microsoft.com/office/mac/office/2008/main" xmlns:mc="http://schemas.openxmlformats.org/markup-compatibility/2006" xmlns:mv="urn:schemas-microsoft-com:mac:vml" xmlns:o="urn:schemas-microsoft-com:office:office" xmlns:r="http://schemas.openxmlformats.org/officeDocument/2006/relationships" xmlns:m="http://schemas.openxmlformats.org/officeDocument/2006/math" xmlns:v="urn:schemas-microsoft-com:vml" xmlns:wp14="http://schemas.microsoft.com/office/word/2010/wordprocessingDrawing" xmlns:wp="http://schemas.openxmlformats.org/drawingml/2006/wordprocessingDrawing" xmlns:w10="urn:schemas-microsoft-com:office:word" xmlns:w="http://schemas.openxmlformats.org/wordprocessingml/2006/main" xmlns:w14="http://schemas.microsoft.com/office/word/2010/wordml" xmlns:wpg="http://schemas.microsoft.com/office/word/2010/wordprocessingGroup" xmlns:wpi="http://schemas.microsoft.com/office/word/2010/wordprocessingInk" xmlns:wne="http://schemas.microsoft.com/office/word/2006/wordml" xmlns:wps="http://schemas.microsoft.com/office/word/2010/wordprocessingShape" mc:Ignorable="w14 wp14">
   <w:body>
     <w:p>
       <w:pPr>
-        <w:pStyle w:val="StyleHeading1TOCTitleBefore0ptAfter0pt"/>
-      </w:pPr>
+        <w:pStyle w:val="Heading1"/>
+      </w:pPr>
+      <w:bookmarkStart w:id="0" w:name="_GoBack"/>
       <w:r>
         <w:t>Chapter 11</w:t>
       </w:r>
@@ -16,6 +17,7 @@
         <w:t>INDIVIDUAL COVERAGE-FLSA</w:t>
       </w:r>
     </w:p>
+    <w:bookmarkEnd w:id="0"/>
     <w:p>
       <w:pPr>
         <w:pStyle w:val="StyleHeading2TOCBefore0ptAfter0pt"/>
@@ -59,7 +61,6 @@
         </w:numPr>
         <w:spacing w:before="0" w:after="0"/>
       </w:pPr>
-      <w:proofErr w:type="gramStart"/>
       <w:r>
         <w:t>11a00</w:t>
       </w:r>
@@ -72,7 +73,6 @@
         </w:rPr>
         <w:t>Interpretative Bulletins and use of chapter.</w:t>
       </w:r>
-      <w:proofErr w:type="gramEnd"/>
     </w:p>
     <w:p>
       <w:pPr>
@@ -135,7 +135,6 @@
         </w:numPr>
         <w:spacing w:before="0" w:after="0"/>
       </w:pPr>
-      <w:proofErr w:type="gramStart"/>
       <w:r>
         <w:t>11a03</w:t>
       </w:r>
@@ -148,7 +147,6 @@
         </w:rPr>
         <w:t>Advertising.</w:t>
       </w:r>
-      <w:proofErr w:type="gramEnd"/>
     </w:p>
     <w:p>
       <w:pPr>
@@ -250,7 +248,6 @@
           <w:b w:val="0"/>
         </w:rPr>
       </w:pPr>
-      <w:proofErr w:type="gramStart"/>
       <w:r>
         <w:t>11a07</w:t>
       </w:r>
@@ -263,7 +260,6 @@
         </w:rPr>
         <w:t>Air conditioning equipment.</w:t>
       </w:r>
-      <w:proofErr w:type="gramEnd"/>
     </w:p>
     <w:p>
       <w:pPr>
@@ -277,7 +273,6 @@
           <w:b w:val="0"/>
         </w:rPr>
       </w:pPr>
-      <w:proofErr w:type="gramStart"/>
       <w:r>
         <w:t>11a08</w:t>
       </w:r>
@@ -290,7 +285,6 @@
         </w:rPr>
         <w:t>Airline passengers and goods - ground transportation.</w:t>
       </w:r>
-      <w:proofErr w:type="gramEnd"/>
     </w:p>
     <w:p>
       <w:pPr>
@@ -304,7 +298,6 @@
           <w:b w:val="0"/>
         </w:rPr>
       </w:pPr>
-      <w:proofErr w:type="gramStart"/>
       <w:r>
         <w:t>11a09</w:t>
       </w:r>
@@ -317,7 +310,6 @@
         </w:rPr>
         <w:t>Alarm systems.</w:t>
       </w:r>
-      <w:proofErr w:type="gramEnd"/>
     </w:p>
     <w:p>
       <w:pPr>
@@ -331,7 +323,6 @@
           <w:b w:val="0"/>
         </w:rPr>
       </w:pPr>
-      <w:proofErr w:type="gramStart"/>
       <w:r>
         <w:t>11a10</w:t>
       </w:r>
@@ -344,7 +335,6 @@
         </w:rPr>
         <w:t>Auction houses.</w:t>
       </w:r>
-      <w:proofErr w:type="gramEnd"/>
     </w:p>
     <w:p>
       <w:pPr>
@@ -358,7 +348,6 @@
           <w:b w:val="0"/>
         </w:rPr>
       </w:pPr>
-      <w:proofErr w:type="gramStart"/>
       <w:r>
         <w:t>11a11</w:t>
       </w:r>
@@ -371,7 +360,6 @@
         </w:rPr>
         <w:t>Ambulance services.</w:t>
       </w:r>
-      <w:proofErr w:type="gramEnd"/>
     </w:p>
     <w:p>
       <w:pPr>
@@ -416,7 +404,6 @@
           <w:b w:val="0"/>
         </w:rPr>
       </w:pPr>
-      <w:proofErr w:type="gramStart"/>
       <w:r>
         <w:t>11b00</w:t>
       </w:r>
@@ -429,7 +416,6 @@
         </w:rPr>
         <w:t>Banks and financial institutions.</w:t>
       </w:r>
-      <w:proofErr w:type="gramEnd"/>
     </w:p>
     <w:p>
       <w:pPr>
@@ -443,7 +429,6 @@
           <w:b w:val="0"/>
         </w:rPr>
       </w:pPr>
-      <w:proofErr w:type="gramStart"/>
       <w:r>
         <w:t>11b01</w:t>
       </w:r>
@@ -456,7 +441,6 @@
         </w:rPr>
         <w:t>Blueprints and plans.</w:t>
       </w:r>
-      <w:proofErr w:type="gramEnd"/>
     </w:p>
     <w:p>
       <w:pPr>
@@ -522,7 +506,6 @@
           <w:b w:val="0"/>
         </w:rPr>
       </w:pPr>
-      <w:proofErr w:type="gramStart"/>
       <w:r>
         <w:t>11b04</w:t>
       </w:r>
@@ -535,7 +518,6 @@
         </w:rPr>
         <w:t>Building maintenance and custodial employees.</w:t>
       </w:r>
-      <w:proofErr w:type="gramEnd"/>
     </w:p>
     <w:p>
       <w:pPr>
@@ -604,7 +586,6 @@
           <w:b w:val="0"/>
         </w:rPr>
       </w:pPr>
-      <w:proofErr w:type="gramStart"/>
       <w:r>
         <w:t>11c02</w:t>
       </w:r>
@@ -617,7 +598,6 @@
         </w:rPr>
         <w:t>Collection agencies.</w:t>
       </w:r>
-      <w:proofErr w:type="gramEnd"/>
     </w:p>
     <w:p>
       <w:pPr>
@@ -631,7 +611,6 @@
           <w:b w:val="0"/>
         </w:rPr>
       </w:pPr>
-      <w:proofErr w:type="gramStart"/>
       <w:r>
         <w:t>11c03</w:t>
       </w:r>
@@ -644,7 +623,6 @@
         </w:rPr>
         <w:t>Communication.</w:t>
       </w:r>
-      <w:proofErr w:type="gramEnd"/>
     </w:p>
     <w:p>
       <w:pPr>
@@ -855,7 +833,6 @@
           <w:b w:val="0"/>
         </w:rPr>
       </w:pPr>
-      <w:proofErr w:type="gramStart"/>
       <w:r>
         <w:t>11c11</w:t>
       </w:r>
@@ -868,7 +845,6 @@
         </w:rPr>
         <w:t>Correspondence schools.</w:t>
       </w:r>
-      <w:proofErr w:type="gramEnd"/>
     </w:p>
     <w:p>
       <w:pPr>
@@ -882,7 +858,6 @@
           <w:b w:val="0"/>
         </w:rPr>
       </w:pPr>
-      <w:proofErr w:type="gramStart"/>
       <w:r>
         <w:t>11c12</w:t>
       </w:r>
@@ -895,7 +870,6 @@
         </w:rPr>
         <w:t>Cigarette stampers employed by intrastate distributors.</w:t>
       </w:r>
-      <w:proofErr w:type="gramEnd"/>
     </w:p>
     <w:p>
       <w:pPr>
@@ -963,6 +937,7 @@
         <w:spacing w:before="0" w:after="0"/>
       </w:pPr>
       <w:r>
+        <w:lastRenderedPageBreak/>
         <w:t>11e00</w:t>
       </w:r>
       <w:r>
@@ -984,9 +959,7 @@
         </w:numPr>
         <w:spacing w:before="0" w:after="0"/>
       </w:pPr>
-      <w:proofErr w:type="gramStart"/>
-      <w:r>
-        <w:lastRenderedPageBreak/>
+      <w:r>
         <w:t>11e01</w:t>
       </w:r>
       <w:r>
@@ -1010,7 +983,6 @@
         </w:rPr>
         <w:t>nterstate commerce.</w:t>
       </w:r>
-      <w:proofErr w:type="gramEnd"/>
     </w:p>
     <w:p>
       <w:pPr>
@@ -1049,7 +1021,6 @@
           <w:b w:val="0"/>
         </w:rPr>
       </w:pPr>
-      <w:proofErr w:type="gramStart"/>
       <w:r>
         <w:t>11e03</w:t>
       </w:r>
@@ -1062,7 +1033,6 @@
         </w:rPr>
         <w:t>Experiments, surveys, and practice operations.</w:t>
       </w:r>
-      <w:proofErr w:type="gramEnd"/>
     </w:p>
     <w:p>
       <w:pPr>
@@ -1076,7 +1046,6 @@
           <w:b w:val="0"/>
         </w:rPr>
       </w:pPr>
-      <w:proofErr w:type="gramStart"/>
       <w:r>
         <w:t>11e04</w:t>
       </w:r>
@@ -1089,7 +1058,6 @@
         </w:rPr>
         <w:t>Employment agencies.</w:t>
       </w:r>
-      <w:proofErr w:type="gramEnd"/>
     </w:p>
     <w:p>
       <w:pPr>
@@ -1106,7 +1074,6 @@
         </w:numPr>
         <w:spacing w:before="0" w:after="0"/>
       </w:pPr>
-      <w:proofErr w:type="gramStart"/>
       <w:r>
         <w:t>11f00</w:t>
       </w:r>
@@ -1119,7 +1086,6 @@
         </w:rPr>
         <w:t>Farming.</w:t>
       </w:r>
-      <w:proofErr w:type="gramEnd"/>
     </w:p>
     <w:p>
       <w:pPr>
@@ -1133,7 +1099,6 @@
           <w:b w:val="0"/>
         </w:rPr>
       </w:pPr>
-      <w:proofErr w:type="gramStart"/>
       <w:r>
         <w:t>11f01</w:t>
       </w:r>
@@ -1146,7 +1111,6 @@
         </w:rPr>
         <w:t>Farmers or farm groups - migrant labor camps.</w:t>
       </w:r>
-      <w:proofErr w:type="gramEnd"/>
     </w:p>
     <w:p>
       <w:pPr>
@@ -1160,7 +1124,6 @@
           <w:b w:val="0"/>
         </w:rPr>
       </w:pPr>
-      <w:proofErr w:type="gramStart"/>
       <w:r>
         <w:t>11f02</w:t>
       </w:r>
@@ -1173,7 +1136,6 @@
         </w:rPr>
         <w:t>Farm machinery and equipment manufacture and maintenance.</w:t>
       </w:r>
-      <w:proofErr w:type="gramEnd"/>
     </w:p>
     <w:p>
       <w:pPr>
@@ -1184,7 +1146,6 @@
         </w:numPr>
         <w:spacing w:before="0" w:after="0"/>
       </w:pPr>
-      <w:proofErr w:type="gramStart"/>
       <w:r>
         <w:t>11f03</w:t>
       </w:r>
@@ -1197,7 +1158,6 @@
         </w:rPr>
         <w:t>Farm tile.</w:t>
       </w:r>
-      <w:proofErr w:type="gramEnd"/>
     </w:p>
     <w:p>
       <w:pPr>
@@ -1211,7 +1171,6 @@
           <w:b w:val="0"/>
         </w:rPr>
       </w:pPr>
-      <w:proofErr w:type="gramStart"/>
       <w:r>
         <w:t>11f04</w:t>
       </w:r>
@@ -1224,7 +1183,6 @@
         </w:rPr>
         <w:t>Feed mills.</w:t>
       </w:r>
-      <w:proofErr w:type="gramEnd"/>
     </w:p>
     <w:p>
       <w:pPr>
@@ -1238,7 +1196,6 @@
           <w:b w:val="0"/>
         </w:rPr>
       </w:pPr>
-      <w:proofErr w:type="gramStart"/>
       <w:r>
         <w:t>11f05</w:t>
       </w:r>
@@ -1251,7 +1208,6 @@
         </w:rPr>
         <w:t>Finance companies.</w:t>
       </w:r>
-      <w:proofErr w:type="gramEnd"/>
     </w:p>
     <w:p>
       <w:pPr>
@@ -1265,7 +1221,6 @@
           <w:b w:val="0"/>
         </w:rPr>
       </w:pPr>
-      <w:proofErr w:type="gramStart"/>
       <w:r>
         <w:t>11f06</w:t>
       </w:r>
@@ -1278,7 +1233,6 @@
         </w:rPr>
         <w:t>Freight forwarders.</w:t>
       </w:r>
-      <w:proofErr w:type="gramEnd"/>
     </w:p>
     <w:p>
       <w:pPr>
@@ -1298,7 +1252,6 @@
           <w:b w:val="0"/>
         </w:rPr>
       </w:pPr>
-      <w:proofErr w:type="gramStart"/>
       <w:r>
         <w:t>11h00</w:t>
       </w:r>
@@ -1311,7 +1264,6 @@
         </w:rPr>
         <w:t>Highway barrier production.</w:t>
       </w:r>
-      <w:proofErr w:type="gramEnd"/>
     </w:p>
     <w:p>
       <w:pPr>
@@ -1325,7 +1277,6 @@
           <w:b w:val="0"/>
         </w:rPr>
       </w:pPr>
-      <w:proofErr w:type="gramStart"/>
       <w:r>
         <w:t>11h01</w:t>
       </w:r>
@@ -1338,7 +1289,6 @@
         </w:rPr>
         <w:t>Horse racing.</w:t>
       </w:r>
-      <w:proofErr w:type="gramEnd"/>
     </w:p>
     <w:p>
       <w:pPr>
@@ -1355,7 +1305,6 @@
         </w:numPr>
         <w:spacing w:before="0" w:after="0"/>
       </w:pPr>
-      <w:proofErr w:type="gramStart"/>
       <w:r>
         <w:t>11i00</w:t>
       </w:r>
@@ -1368,7 +1317,6 @@
         </w:rPr>
         <w:t>Ice companies.</w:t>
       </w:r>
-      <w:proofErr w:type="gramEnd"/>
     </w:p>
     <w:p>
       <w:pPr>
@@ -1409,7 +1357,6 @@
           <w:b w:val="0"/>
         </w:rPr>
       </w:pPr>
-      <w:proofErr w:type="gramStart"/>
       <w:r>
         <w:t>11i02</w:t>
       </w:r>
@@ -1422,7 +1369,6 @@
         </w:rPr>
         <w:t>Insecticide, chemical and fertilizer producers.</w:t>
       </w:r>
-      <w:proofErr w:type="gramEnd"/>
     </w:p>
     <w:p>
       <w:pPr>
@@ -1436,7 +1382,6 @@
           <w:b w:val="0"/>
         </w:rPr>
       </w:pPr>
-      <w:proofErr w:type="gramStart"/>
       <w:r>
         <w:t>11i03</w:t>
       </w:r>
@@ -1449,7 +1394,6 @@
         </w:rPr>
         <w:t>Inspection of goods in interstate commerce.</w:t>
       </w:r>
-      <w:proofErr w:type="gramEnd"/>
     </w:p>
     <w:p>
       <w:pPr>
@@ -1663,7 +1607,6 @@
           <w:b w:val="0"/>
         </w:rPr>
       </w:pPr>
-      <w:proofErr w:type="gramStart"/>
       <w:r>
         <w:t>11i12</w:t>
       </w:r>
@@ -1676,7 +1619,6 @@
         </w:rPr>
         <w:t>Instrumentalities of interstate commerce.</w:t>
       </w:r>
-      <w:proofErr w:type="gramEnd"/>
     </w:p>
     <w:p>
       <w:pPr>
@@ -1690,7 +1632,6 @@
           <w:b w:val="0"/>
         </w:rPr>
       </w:pPr>
-      <w:proofErr w:type="gramStart"/>
       <w:r>
         <w:t>11i13</w:t>
       </w:r>
@@ -1703,7 +1644,6 @@
         </w:rPr>
         <w:t>Instrumentality or production facility - military bases.</w:t>
       </w:r>
-      <w:proofErr w:type="gramEnd"/>
     </w:p>
     <w:p>
       <w:pPr>
@@ -1717,7 +1657,6 @@
           <w:b w:val="0"/>
         </w:rPr>
       </w:pPr>
-      <w:proofErr w:type="gramStart"/>
       <w:r>
         <w:t>11i14</w:t>
       </w:r>
@@ -1730,7 +1669,6 @@
         </w:rPr>
         <w:t>Instrumentality of interstate commerce – Canal Zone.</w:t>
       </w:r>
-      <w:proofErr w:type="gramEnd"/>
     </w:p>
     <w:p>
       <w:pPr>
@@ -1769,7 +1707,6 @@
           <w:b w:val="0"/>
         </w:rPr>
       </w:pPr>
-      <w:proofErr w:type="gramStart"/>
       <w:r>
         <w:t>11i16</w:t>
       </w:r>
@@ -1782,7 +1719,6 @@
         </w:rPr>
         <w:t>Investigating agencies.</w:t>
       </w:r>
-      <w:proofErr w:type="gramEnd"/>
     </w:p>
     <w:p>
       <w:pPr>
@@ -1830,7 +1766,6 @@
         </w:numPr>
         <w:spacing w:before="0" w:after="0"/>
       </w:pPr>
-      <w:proofErr w:type="gramStart"/>
       <w:r>
         <w:t>11m00</w:t>
       </w:r>
@@ -1843,7 +1778,6 @@
         </w:rPr>
         <w:t>Machinery and equipment.</w:t>
       </w:r>
-      <w:proofErr w:type="gramEnd"/>
     </w:p>
     <w:p>
       <w:pPr>
@@ -1909,7 +1843,6 @@
           <w:b w:val="0"/>
         </w:rPr>
       </w:pPr>
-      <w:proofErr w:type="gramStart"/>
       <w:r>
         <w:t>11m03</w:t>
       </w:r>
@@ -1922,7 +1855,6 @@
         </w:rPr>
         <w:t>Meat packing.</w:t>
       </w:r>
-      <w:proofErr w:type="gramEnd"/>
     </w:p>
     <w:p>
       <w:pPr>
@@ -2015,7 +1947,6 @@
           <w:b w:val="0"/>
         </w:rPr>
       </w:pPr>
-      <w:proofErr w:type="gramStart"/>
       <w:r>
         <w:t>11m07</w:t>
       </w:r>
@@ -2028,7 +1959,6 @@
         </w:rPr>
         <w:t>Music service.</w:t>
       </w:r>
-      <w:proofErr w:type="gramEnd"/>
     </w:p>
     <w:p>
       <w:pPr>
@@ -2045,7 +1975,6 @@
         </w:numPr>
         <w:spacing w:before="0" w:after="0"/>
       </w:pPr>
-      <w:proofErr w:type="gramStart"/>
       <w:r>
         <w:t>11n00</w:t>
       </w:r>
@@ -2058,7 +1987,6 @@
         </w:rPr>
         <w:t>Newspapers.</w:t>
       </w:r>
-      <w:proofErr w:type="gramEnd"/>
     </w:p>
     <w:p>
       <w:pPr>
@@ -2130,7 +2058,6 @@
         </w:numPr>
         <w:spacing w:before="0" w:after="0"/>
       </w:pPr>
-      <w:proofErr w:type="gramStart"/>
       <w:r>
         <w:t>11p00</w:t>
       </w:r>
@@ -2143,7 +2070,6 @@
         </w:rPr>
         <w:t>Personal loan companies.</w:t>
       </w:r>
-      <w:proofErr w:type="gramEnd"/>
     </w:p>
     <w:p>
       <w:pPr>
@@ -2182,7 +2108,6 @@
           <w:b w:val="0"/>
         </w:rPr>
       </w:pPr>
-      <w:proofErr w:type="gramStart"/>
       <w:r>
         <w:t>11p02</w:t>
       </w:r>
@@ -2195,7 +2120,6 @@
         </w:rPr>
         <w:t>Post offices, mobile truck.</w:t>
       </w:r>
-      <w:proofErr w:type="gramEnd"/>
     </w:p>
     <w:p>
       <w:pPr>
@@ -2209,7 +2133,6 @@
           <w:b w:val="0"/>
         </w:rPr>
       </w:pPr>
-      <w:proofErr w:type="gramStart"/>
       <w:r>
         <w:t>11p03</w:t>
       </w:r>
@@ -2222,7 +2145,6 @@
         </w:rPr>
         <w:t>Printing establishments.</w:t>
       </w:r>
-      <w:proofErr w:type="gramEnd"/>
     </w:p>
     <w:p>
       <w:pPr>
@@ -2236,7 +2158,6 @@
           <w:b w:val="0"/>
         </w:rPr>
       </w:pPr>
-      <w:proofErr w:type="gramStart"/>
       <w:r>
         <w:t>11p04</w:t>
       </w:r>
@@ -2249,7 +2170,6 @@
         </w:rPr>
         <w:t>Printing ink supply establishments.</w:t>
       </w:r>
-      <w:proofErr w:type="gramEnd"/>
     </w:p>
     <w:p>
       <w:pPr>
@@ -2292,7 +2212,6 @@
           <w:numId w:val="1"/>
         </w:numPr>
       </w:pPr>
-      <w:proofErr w:type="gramStart"/>
       <w:r>
         <w:t>11r00</w:t>
       </w:r>
@@ -2311,7 +2230,6 @@
         </w:rPr>
         <w:t>Refrigerator equipment servicemen.</w:t>
       </w:r>
-      <w:proofErr w:type="gramEnd"/>
     </w:p>
     <w:p>
       <w:pPr>
@@ -2325,7 +2243,6 @@
           <w:b w:val="0"/>
         </w:rPr>
       </w:pPr>
-      <w:proofErr w:type="gramStart"/>
       <w:r>
         <w:t>11r01</w:t>
       </w:r>
@@ -2338,7 +2255,6 @@
         </w:rPr>
         <w:t>Retail and service.</w:t>
       </w:r>
-      <w:proofErr w:type="gramEnd"/>
     </w:p>
     <w:p>
       <w:pPr>
@@ -2354,7 +2270,6 @@
           <w:numId w:val="1"/>
         </w:numPr>
       </w:pPr>
-      <w:proofErr w:type="gramStart"/>
       <w:r>
         <w:t>11s00</w:t>
       </w:r>
@@ -2367,7 +2282,6 @@
         </w:rPr>
         <w:t>Sand and gravel.</w:t>
       </w:r>
-      <w:proofErr w:type="gramEnd"/>
     </w:p>
     <w:p>
       <w:pPr>
@@ -2381,7 +2295,6 @@
           <w:b w:val="0"/>
         </w:rPr>
       </w:pPr>
-      <w:proofErr w:type="gramStart"/>
       <w:r>
         <w:t>11s01</w:t>
       </w:r>
@@ -2394,7 +2307,6 @@
         </w:rPr>
         <w:t>Savings and loan associations.</w:t>
       </w:r>
-      <w:proofErr w:type="gramEnd"/>
     </w:p>
     <w:p>
       <w:pPr>
@@ -2408,7 +2320,6 @@
           <w:b w:val="0"/>
         </w:rPr>
       </w:pPr>
-      <w:proofErr w:type="gramStart"/>
       <w:r>
         <w:t>11s02</w:t>
       </w:r>
@@ -2421,7 +2332,6 @@
         </w:rPr>
         <w:t>Shopping analysts.</w:t>
       </w:r>
-      <w:proofErr w:type="gramEnd"/>
     </w:p>
     <w:p>
       <w:pPr>
@@ -2435,7 +2345,6 @@
           <w:b w:val="0"/>
         </w:rPr>
       </w:pPr>
-      <w:proofErr w:type="gramStart"/>
       <w:r>
         <w:t>11s03</w:t>
       </w:r>
@@ -2448,7 +2357,6 @@
         </w:rPr>
         <w:t>Sign installation or painting.</w:t>
       </w:r>
-      <w:proofErr w:type="gramEnd"/>
     </w:p>
     <w:p>
       <w:pPr>
@@ -2489,7 +2397,6 @@
           <w:b w:val="0"/>
         </w:rPr>
       </w:pPr>
-      <w:proofErr w:type="gramStart"/>
       <w:r>
         <w:t>11s05</w:t>
       </w:r>
@@ -2502,7 +2409,6 @@
         </w:rPr>
         <w:t>Students and instructors repairing planes.</w:t>
       </w:r>
-      <w:proofErr w:type="gramEnd"/>
     </w:p>
     <w:p>
       <w:pPr>
@@ -2519,7 +2425,6 @@
         </w:numPr>
         <w:spacing w:before="0" w:after="0"/>
       </w:pPr>
-      <w:proofErr w:type="gramStart"/>
       <w:r>
         <w:t>11t00</w:t>
       </w:r>
@@ -2532,7 +2437,6 @@
         </w:rPr>
         <w:t>Telephone answering service.</w:t>
       </w:r>
-      <w:proofErr w:type="gramEnd"/>
     </w:p>
     <w:p>
       <w:pPr>
@@ -2546,7 +2450,6 @@
           <w:b w:val="0"/>
         </w:rPr>
       </w:pPr>
-      <w:proofErr w:type="gramStart"/>
       <w:r>
         <w:t>11t01</w:t>
       </w:r>
@@ -2559,7 +2462,6 @@
         </w:rPr>
         <w:t>Telephone solicitors.</w:t>
       </w:r>
-      <w:proofErr w:type="gramEnd"/>
     </w:p>
     <w:p>
       <w:pPr>
@@ -2573,7 +2475,6 @@
           <w:b w:val="0"/>
         </w:rPr>
       </w:pPr>
-      <w:proofErr w:type="gramStart"/>
       <w:r>
         <w:t>11t02</w:t>
       </w:r>
@@ -2586,7 +2487,6 @@
         </w:rPr>
         <w:t>Telephone and telegraph pole production.</w:t>
       </w:r>
-      <w:proofErr w:type="gramEnd"/>
     </w:p>
     <w:p>
       <w:pPr>
@@ -2600,7 +2500,6 @@
           <w:b w:val="0"/>
         </w:rPr>
       </w:pPr>
-      <w:proofErr w:type="gramStart"/>
       <w:r>
         <w:t>11t03</w:t>
       </w:r>
@@ -2613,7 +2512,6 @@
         </w:rPr>
         <w:t>Test pilots.</w:t>
       </w:r>
-      <w:proofErr w:type="gramEnd"/>
     </w:p>
     <w:p>
       <w:pPr>
@@ -2627,20 +2525,26 @@
           <w:b w:val="0"/>
         </w:rPr>
       </w:pPr>
+      <w:r>
+        <w:t>11t04</w:t>
+      </w:r>
+      <w:r>
+        <w:t xml:space="preserve"> - </w:t>
+      </w:r>
       <w:proofErr w:type="gramStart"/>
       <w:r>
-        <w:t>11t04</w:t>
-      </w:r>
-      <w:r>
-        <w:t xml:space="preserve"> - </w:t>
-      </w:r>
-      <w:r>
         <w:rPr>
           <w:b w:val="0"/>
         </w:rPr>
-        <w:t>Theatrical booking agencies.</w:t>
+        <w:t>Theatrical booking</w:t>
       </w:r>
       <w:proofErr w:type="gramEnd"/>
+      <w:r>
+        <w:rPr>
+          <w:b w:val="0"/>
+        </w:rPr>
+        <w:t xml:space="preserve"> agencies.</w:t>
+      </w:r>
     </w:p>
     <w:p>
       <w:pPr>
@@ -2654,7 +2558,6 @@
           <w:b w:val="0"/>
         </w:rPr>
       </w:pPr>
-      <w:proofErr w:type="gramStart"/>
       <w:r>
         <w:t>11t05</w:t>
       </w:r>
@@ -2667,7 +2570,6 @@
         </w:rPr>
         <w:t>Theatricals.</w:t>
       </w:r>
-      <w:proofErr w:type="gramEnd"/>
     </w:p>
     <w:p>
       <w:pPr>
@@ -2681,7 +2583,6 @@
           <w:b w:val="0"/>
         </w:rPr>
       </w:pPr>
-      <w:proofErr w:type="gramStart"/>
       <w:r>
         <w:t>11t06</w:t>
       </w:r>
@@ -2694,7 +2595,6 @@
         </w:rPr>
         <w:t>Toll road employees.</w:t>
       </w:r>
-      <w:proofErr w:type="gramEnd"/>
     </w:p>
     <w:p>
       <w:pPr>
@@ -2733,7 +2633,6 @@
           <w:b w:val="0"/>
         </w:rPr>
       </w:pPr>
-      <w:proofErr w:type="gramStart"/>
       <w:r>
         <w:t>11t08</w:t>
       </w:r>
@@ -2746,7 +2645,6 @@
         </w:rPr>
         <w:t>Trainees.</w:t>
       </w:r>
-      <w:proofErr w:type="gramEnd"/>
     </w:p>
     <w:p>
       <w:pPr>
@@ -2760,7 +2658,6 @@
           <w:b w:val="0"/>
         </w:rPr>
       </w:pPr>
-      <w:proofErr w:type="gramStart"/>
       <w:r>
         <w:t>11t09</w:t>
       </w:r>
@@ -2773,7 +2670,6 @@
         </w:rPr>
         <w:t>Transportation.</w:t>
       </w:r>
-      <w:proofErr w:type="gramEnd"/>
     </w:p>
     <w:p>
       <w:pPr>
@@ -2787,7 +2683,6 @@
           <w:b w:val="0"/>
         </w:rPr>
       </w:pPr>
-      <w:proofErr w:type="gramStart"/>
       <w:r>
         <w:lastRenderedPageBreak/>
         <w:t>11t10</w:t>
@@ -2801,7 +2696,6 @@
         </w:rPr>
         <w:t>Transportation terminals.</w:t>
       </w:r>
-      <w:proofErr w:type="gramEnd"/>
     </w:p>
     <w:p>
       <w:pPr>
@@ -2815,7 +2709,6 @@
           <w:b w:val="0"/>
         </w:rPr>
       </w:pPr>
-      <w:proofErr w:type="gramStart"/>
       <w:r>
         <w:t>11t11</w:t>
       </w:r>
@@ -2828,7 +2721,6 @@
         </w:rPr>
         <w:t>Travel.</w:t>
       </w:r>
-      <w:proofErr w:type="gramEnd"/>
     </w:p>
     <w:p>
       <w:pPr>
@@ -2848,7 +2740,6 @@
           <w:b w:val="0"/>
         </w:rPr>
       </w:pPr>
-      <w:proofErr w:type="gramStart"/>
       <w:r>
         <w:t>11v00</w:t>
       </w:r>
@@ -2861,7 +2752,6 @@
         </w:rPr>
         <w:t>Vending machines.</w:t>
       </w:r>
-      <w:proofErr w:type="gramEnd"/>
     </w:p>
     <w:p>
       <w:pPr>
@@ -2928,7 +2818,6 @@
           <w:b w:val="0"/>
         </w:rPr>
       </w:pPr>
-      <w:proofErr w:type="gramStart"/>
       <w:r>
         <w:t>11w02</w:t>
       </w:r>
@@ -2941,7 +2830,6 @@
         </w:rPr>
         <w:t>Washers, car or bus.</w:t>
       </w:r>
-      <w:proofErr w:type="gramEnd"/>
     </w:p>
     <w:p>
       <w:pPr>
@@ -2955,7 +2843,6 @@
           <w:b w:val="0"/>
         </w:rPr>
       </w:pPr>
-      <w:proofErr w:type="gramStart"/>
       <w:r>
         <w:t>11w03</w:t>
       </w:r>
@@ -2968,7 +2855,6 @@
         </w:rPr>
         <w:t>Waste material, scrap metal and junk.</w:t>
       </w:r>
-      <w:proofErr w:type="gramEnd"/>
     </w:p>
     <w:p>
       <w:pPr>
@@ -2982,7 +2868,6 @@
           <w:b w:val="0"/>
         </w:rPr>
       </w:pPr>
-      <w:proofErr w:type="gramStart"/>
       <w:r>
         <w:t>11w04</w:t>
       </w:r>
@@ -2995,7 +2880,6 @@
         </w:rPr>
         <w:t>Watching and guarding.</w:t>
       </w:r>
-      <w:proofErr w:type="gramEnd"/>
     </w:p>
     <w:p>
       <w:pPr>
@@ -3233,7 +3117,6 @@
           <w:docGrid w:linePitch="272"/>
         </w:sectPr>
       </w:pPr>
-      <w:proofErr w:type="gramStart"/>
       <w:r>
         <w:t>11w13</w:t>
       </w:r>
@@ -3246,7 +3129,6 @@
         </w:rPr>
         <w:t>Wrecking contractor.</w:t>
       </w:r>
-      <w:proofErr w:type="gramEnd"/>
     </w:p>
     <w:p>
       <w:pPr>
@@ -3598,7 +3480,6 @@
           <w:bCs/>
         </w:rPr>
       </w:pPr>
-      <w:proofErr w:type="gramStart"/>
       <w:r>
         <w:rPr>
           <w:bCs/>
@@ -3617,46 +3498,29 @@
         </w:rPr>
         <w:t>Advertising.</w:t>
       </w:r>
-      <w:proofErr w:type="gramEnd"/>
-    </w:p>
-    <w:p>
-      <w:pPr>
-        <w:rPr>
-          <w:sz w:val="22"/>
-          <w:szCs w:val="22"/>
-        </w:rPr>
-      </w:pPr>
-    </w:p>
-    <w:p>
-      <w:pPr>
-        <w:pStyle w:val="ListParagraph"/>
-        <w:rPr>
-          <w:sz w:val="22"/>
-          <w:szCs w:val="22"/>
-        </w:rPr>
-      </w:pPr>
-      <w:r>
-        <w:rPr>
-          <w:sz w:val="22"/>
-          <w:szCs w:val="22"/>
-        </w:rPr>
-        <w:t xml:space="preserve">Employees engaged in making local surveys in accordance with a questionnaire prepared by </w:t>
-      </w:r>
-      <w:proofErr w:type="gramStart"/>
-      <w:r>
-        <w:rPr>
-          <w:sz w:val="22"/>
-          <w:szCs w:val="22"/>
-        </w:rPr>
-        <w:t>an advertising</w:t>
-      </w:r>
-      <w:proofErr w:type="gramEnd"/>
-      <w:r>
-        <w:rPr>
-          <w:sz w:val="22"/>
-          <w:szCs w:val="22"/>
-        </w:rPr>
-        <w:t>, agency, which information is transmitted to other States in the form of publications, pamphlets, or other written material, are actually producing goods for interstate commerce. Even where the information or material prepared merely serves as a basis for other printed matter which is shipped directly or indirectly out of the State, the employees preparing the information or material are engaged in a process or occupation closely related and directly essential to the production of the goods for interstate commerce.</w:t>
+    </w:p>
+    <w:p>
+      <w:pPr>
+        <w:rPr>
+          <w:sz w:val="22"/>
+          <w:szCs w:val="22"/>
+        </w:rPr>
+      </w:pPr>
+    </w:p>
+    <w:p>
+      <w:pPr>
+        <w:pStyle w:val="ListParagraph"/>
+        <w:rPr>
+          <w:sz w:val="22"/>
+          <w:szCs w:val="22"/>
+        </w:rPr>
+      </w:pPr>
+      <w:r>
+        <w:rPr>
+          <w:sz w:val="22"/>
+          <w:szCs w:val="22"/>
+        </w:rPr>
+        <w:t>Employees engaged in making local surveys in accordance with a questionnaire prepared by an advertising, agency, which information is transmitted to other States in the form of publications, pamphlets, or other written material, are actually producing goods for interstate commerce. Even where the information or material prepared merely serves as a basis for other printed matter which is shipped directly or indirectly out of the State, the employees preparing the information or material are engaged in a process or occupation closely related and directly essential to the production of the goods for interstate commerce.</w:t>
       </w:r>
     </w:p>
     <w:p>
@@ -3704,21 +3568,12 @@
           <w:szCs w:val="22"/>
         </w:rPr>
       </w:pPr>
-      <w:proofErr w:type="gramStart"/>
-      <w:r>
-        <w:rPr>
-          <w:sz w:val="22"/>
-          <w:szCs w:val="22"/>
-        </w:rPr>
-        <w:t>Where advertising display materials are shipped across State lines, all employees who in any manner work on such goods are engaged in interstate commerce.</w:t>
-      </w:r>
-      <w:proofErr w:type="gramEnd"/>
-      <w:r>
-        <w:rPr>
-          <w:sz w:val="22"/>
-          <w:szCs w:val="22"/>
-        </w:rPr>
-        <w:t xml:space="preserve"> Individual coverage thus extends to those employees who order, receive, handle, or unpack the materials which come from outside the State, to employees who transport the display materials across State lines, and to employees whose movements across State lines are regular and recurring and are made in the performance of their duties. In addition, display materials received from out of State sources and earmarked for particular sites remain in interstate commerce until final installation is effected; and, the employees installing such material (for example, window trimmers and billboard </w:t>
+      <w:r>
+        <w:rPr>
+          <w:sz w:val="22"/>
+          <w:szCs w:val="22"/>
+        </w:rPr>
+        <w:t xml:space="preserve">Where advertising display materials are shipped across State lines, all employees who in any manner work on such goods are engaged in interstate commerce. Individual coverage thus extends to those employees who order, receive, handle, or unpack the materials which come from outside the State, to employees who transport the display materials across State lines, and to employees whose movements across State lines are regular and recurring and are made in the performance of their duties. In addition, display materials received from out of State sources and earmarked for particular sites remain in interstate commerce until final installation is effected; and, the employees installing such material (for example, window trimmers and billboard </w:t>
       </w:r>
       <w:proofErr w:type="spellStart"/>
       <w:r>
@@ -3895,23 +3750,7 @@
           <w:sz w:val="22"/>
           <w:szCs w:val="22"/>
         </w:rPr>
-        <w:t>Individual coverage shall not be asserted for employees engaged in the intrastate production and distribution of agricultural limestone, which like fertilizer is used in raising agricultural products for shipment in interstate commerce. (See IB 776.19(b</w:t>
-      </w:r>
-      <w:proofErr w:type="gramStart"/>
-      <w:r>
-        <w:rPr>
-          <w:sz w:val="22"/>
-          <w:szCs w:val="22"/>
-        </w:rPr>
-        <w:t>)(</w:t>
-      </w:r>
-      <w:proofErr w:type="gramEnd"/>
-      <w:r>
-        <w:rPr>
-          <w:sz w:val="22"/>
-          <w:szCs w:val="22"/>
-        </w:rPr>
-        <w:t>4).)</w:t>
+        <w:t>Individual coverage shall not be asserted for employees engaged in the intrastate production and distribution of agricultural limestone, which like fertilizer is used in raising agricultural products for shipment in interstate commerce. (See IB 776.19(b)(4).)</w:t>
       </w:r>
     </w:p>
     <w:p>
@@ -3930,26 +3769,32 @@
           <w:bCs/>
         </w:rPr>
       </w:pPr>
+      <w:r>
+        <w:rPr>
+          <w:bCs/>
+        </w:rPr>
+        <w:t>11a07</w:t>
+      </w:r>
+      <w:r>
+        <w:rPr>
+          <w:bCs/>
+        </w:rPr>
+        <w:t xml:space="preserve"> - </w:t>
+      </w:r>
       <w:proofErr w:type="gramStart"/>
       <w:r>
         <w:rPr>
           <w:bCs/>
         </w:rPr>
-        <w:t>11a07</w:t>
-      </w:r>
-      <w:r>
-        <w:rPr>
-          <w:bCs/>
-        </w:rPr>
-        <w:t xml:space="preserve"> - </w:t>
-      </w:r>
-      <w:r>
-        <w:rPr>
-          <w:bCs/>
-        </w:rPr>
-        <w:t>Air conditioning equipment.</w:t>
+        <w:t>Air conditioning</w:t>
       </w:r>
       <w:proofErr w:type="gramEnd"/>
+      <w:r>
+        <w:rPr>
+          <w:bCs/>
+        </w:rPr>
+        <w:t xml:space="preserve"> equipment.</w:t>
+      </w:r>
     </w:p>
     <w:p>
       <w:pPr>
@@ -4277,23 +4122,7 @@
           <w:sz w:val="22"/>
           <w:szCs w:val="22"/>
         </w:rPr>
-        <w:t xml:space="preserve">Clerical employees, whose work involves the continued use of the interstate mails or telephone or telegraph for communication across State </w:t>
-      </w:r>
-      <w:proofErr w:type="gramStart"/>
-      <w:r>
-        <w:rPr>
-          <w:sz w:val="22"/>
-          <w:szCs w:val="22"/>
-        </w:rPr>
-        <w:t>lines</w:t>
-      </w:r>
-      <w:proofErr w:type="gramEnd"/>
-      <w:r>
-        <w:rPr>
-          <w:sz w:val="22"/>
-          <w:szCs w:val="22"/>
-        </w:rPr>
-        <w:t xml:space="preserve"> are likewise engaged in interstate commerce. On the other hand, employees who merely receive goods delivered by local prospective vender-customers of the auction house, and shipping employees who merely prepare and release items purchased by a local high bidder are not engaged in interstate commerce, assuming that none of the goods when received are still in interstate commerce and that they are not to be shipped out of the State.</w:t>
+        <w:t>Clerical employees, whose work involves the continued use of the interstate mails or telephone or telegraph for communication across State lines are likewise engaged in interstate commerce. On the other hand, employees who merely receive goods delivered by local prospective vender-customers of the auction house, and shipping employees who merely prepare and release items purchased by a local high bidder are not engaged in interstate commerce, assuming that none of the goods when received are still in interstate commerce and that they are not to be shipped out of the State.</w:t>
       </w:r>
     </w:p>
     <w:p>
@@ -4341,7 +4170,6 @@
           <w:sz w:val="24"/>
         </w:rPr>
       </w:pPr>
-      <w:proofErr w:type="gramStart"/>
       <w:r>
         <w:rPr>
           <w:b/>
@@ -4366,7 +4194,6 @@
         </w:rPr>
         <w:t>Ambulance services.</w:t>
       </w:r>
-      <w:proofErr w:type="gramEnd"/>
     </w:p>
     <w:p>
       <w:pPr>
@@ -4512,7 +4339,7 @@
           <w:szCs w:val="22"/>
         </w:rPr>
         <w:lastRenderedPageBreak/>
-        <w:t xml:space="preserve">Automobile license bureaus or tag agencies may be operated as a separate business by private employers under contract with the State, or in conjunction with some other business, such as insurance or accounting. </w:t>
+        <w:t xml:space="preserve">Automobile license bureaus or tag agencies may be operated as a separate business by private employers under contract with the State, or in conjunction with some other business, such as insurance or accounting. Employees of such </w:t>
       </w:r>
       <w:proofErr w:type="gramStart"/>
       <w:r>
@@ -4520,7 +4347,7 @@
           <w:sz w:val="22"/>
           <w:szCs w:val="22"/>
         </w:rPr>
-        <w:t>Employees of such establishments who handle applications for automotive licenses and deliver such licenses to users, collecting the authorized fees therefor, are individually covered by the Act.</w:t>
+        <w:t>establishments</w:t>
       </w:r>
       <w:proofErr w:type="gramEnd"/>
       <w:r>
@@ -4528,7 +4355,7 @@
           <w:sz w:val="22"/>
           <w:szCs w:val="22"/>
         </w:rPr>
-        <w:t xml:space="preserve"> The relationship of the employee’s work to interstate commerce stems from the fact that registrations and registration plates are issued to provide identification of the vehicle in controlling the flow of traffic and the movement of persons and goods over the highways which carry interstate traffic, and that the revenues from such sources are customarily used to build and maintain these arteries of commerce.</w:t>
+        <w:t xml:space="preserve"> who handle applications for automotive licenses and deliver such licenses to users, collecting the authorized fees therefor, are individually covered by the Act. The relationship of the employee’s work to interstate commerce stems from the fact that registrations and registration plates are issued to provide identification of the vehicle in controlling the flow of traffic and the movement of persons and goods over the highways which carry interstate traffic, and that the revenues from such sources are customarily used to build and maintain these arteries of commerce.</w:t>
       </w:r>
     </w:p>
     <w:p>
@@ -4837,7 +4664,6 @@
           <w:sz w:val="24"/>
         </w:rPr>
       </w:pPr>
-      <w:proofErr w:type="gramStart"/>
       <w:r>
         <w:rPr>
           <w:b/>
@@ -4862,7 +4688,6 @@
         </w:rPr>
         <w:t>Bottled drinks.</w:t>
       </w:r>
-      <w:proofErr w:type="gramEnd"/>
     </w:p>
     <w:p>
       <w:pPr>
@@ -5367,23 +5192,7 @@
           <w:sz w:val="22"/>
           <w:szCs w:val="22"/>
         </w:rPr>
-        <w:t xml:space="preserve">If at least half of the rentable area of the building is occupied by tenants substantially engaged on the premises in interstate commerce or the production of goods for interstate commerce, the building as a whole shall be considered as maintained and operated as an instrumentality of interstate commerce or an interstate production facility (i.e., there is the “close and immediate tie”) and all maintenance and custodial employees shall be considered to be individually covered. (This would clearly apply, for example, where at </w:t>
-      </w:r>
-      <w:proofErr w:type="spellStart"/>
-      <w:r>
-        <w:rPr>
-          <w:sz w:val="22"/>
-          <w:szCs w:val="22"/>
-        </w:rPr>
-        <w:t>lease</w:t>
-      </w:r>
-      <w:proofErr w:type="spellEnd"/>
-      <w:r>
-        <w:rPr>
-          <w:sz w:val="22"/>
-          <w:szCs w:val="22"/>
-        </w:rPr>
-        <w:t xml:space="preserve"> half of the rentable area is occupied by such tenants as an interstate insurance company or a bank, or some combination of such tenants.)</w:t>
+        <w:t>If at least half of the rentable area of the building is occupied by tenants substantially engaged on the premises in interstate commerce or the production of goods for interstate commerce, the building as a whole shall be considered as maintained and operated as an instrumentality of interstate commerce or an interstate production facility (i.e., there is the “close and immediate tie”) and all maintenance and custodial employees shall be considered to be individually covered. (This would clearly apply, for example, where at lease half of the rentable area is occupied by such tenants as an interstate insurance company or a bank, or some combination of such tenants.)</w:t>
       </w:r>
     </w:p>
     <w:p>
@@ -5532,23 +5341,7 @@
           <w:sz w:val="22"/>
           <w:szCs w:val="22"/>
         </w:rPr>
-        <w:t xml:space="preserve"> of the floor. Thus, such employees are considered to be individually covered in any w/w in which they perform such duties in truck terminals, banks, factories producing goods for commerce, etc. The activities of these employees are distinguished from the activities of window washers, landscapers or exterminators. (See IB 776.19(b</w:t>
-      </w:r>
-      <w:proofErr w:type="gramStart"/>
-      <w:r>
-        <w:rPr>
-          <w:sz w:val="22"/>
-          <w:szCs w:val="22"/>
-        </w:rPr>
-        <w:t>)(</w:t>
-      </w:r>
-      <w:proofErr w:type="gramEnd"/>
-      <w:r>
-        <w:rPr>
-          <w:sz w:val="22"/>
-          <w:szCs w:val="22"/>
-        </w:rPr>
-        <w:t>5).)</w:t>
+        <w:t xml:space="preserve"> of the floor. Thus, such employees are considered to be individually covered in any w/w in which they perform such duties in truck terminals, banks, factories producing goods for commerce, etc. The activities of these employees are distinguished from the activities of window washers, landscapers or exterminators. (See IB 776.19(b)(5).)</w:t>
       </w:r>
     </w:p>
     <w:p>
@@ -6027,23 +5820,7 @@
           <w:sz w:val="22"/>
           <w:szCs w:val="22"/>
         </w:rPr>
-        <w:t>IB 776.21(b</w:t>
-      </w:r>
-      <w:proofErr w:type="gramStart"/>
-      <w:r>
-        <w:rPr>
-          <w:sz w:val="22"/>
-          <w:szCs w:val="22"/>
-        </w:rPr>
-        <w:t>)(</w:t>
-      </w:r>
-      <w:proofErr w:type="gramEnd"/>
-      <w:r>
-        <w:rPr>
-          <w:sz w:val="22"/>
-          <w:szCs w:val="22"/>
-        </w:rPr>
-        <w:t xml:space="preserve">2) and (3), and 776.27(d), contain the official WH position regarding individual coverage of employees of producers of concrete ready-mixed and other </w:t>
+        <w:t xml:space="preserve">IB 776.21(b)(2) and (3), and 776.27(d), contain the official WH position regarding individual coverage of employees of producers of concrete ready-mixed and other </w:t>
       </w:r>
       <w:proofErr w:type="spellStart"/>
       <w:r>
@@ -6137,55 +5914,7 @@
           <w:sz w:val="22"/>
           <w:szCs w:val="22"/>
         </w:rPr>
-        <w:t xml:space="preserve">Under IB 776.26 and 776.27, the construction of a new factory building or other production facility designed as a replacement, enlargement, extension or improvement of an existing covered production facility will be individually covered. IB 776.26 points out that “Coverage of any construction work, whether new or repair work, depends upon how closely integrated it is with, and how essential it is to the functioning of, existing covered facilities. Neither the mere fact that the construction is ‘new construction’ nor the fact that it is physically separated from an existing covered </w:t>
-      </w:r>
-      <w:proofErr w:type="gramStart"/>
-      <w:r>
-        <w:rPr>
-          <w:sz w:val="22"/>
-          <w:szCs w:val="22"/>
-        </w:rPr>
-        <w:t>plant,</w:t>
-      </w:r>
-      <w:proofErr w:type="gramEnd"/>
-      <w:r>
-        <w:rPr>
-          <w:sz w:val="22"/>
-          <w:szCs w:val="22"/>
-        </w:rPr>
-        <w:t xml:space="preserve"> is determinative.” Thus the fact that the new plant is located at a considerable distance from the existing facility will not preclude individual coverage. If such coverage is present, certain preparatory operations would likewise be covered under the principles set </w:t>
-      </w:r>
-      <w:proofErr w:type="spellStart"/>
-      <w:r>
-        <w:rPr>
-          <w:sz w:val="22"/>
-          <w:szCs w:val="22"/>
-        </w:rPr>
-        <w:t>fourth</w:t>
-      </w:r>
-      <w:proofErr w:type="spellEnd"/>
-      <w:r>
-        <w:rPr>
-          <w:sz w:val="22"/>
-          <w:szCs w:val="22"/>
-        </w:rPr>
-        <w:t xml:space="preserve"> in IB 776.28(a</w:t>
-      </w:r>
-      <w:proofErr w:type="gramStart"/>
-      <w:r>
-        <w:rPr>
-          <w:sz w:val="22"/>
-          <w:szCs w:val="22"/>
-        </w:rPr>
-        <w:t>)(</w:t>
-      </w:r>
-      <w:proofErr w:type="gramEnd"/>
-      <w:r>
-        <w:rPr>
-          <w:sz w:val="22"/>
-          <w:szCs w:val="22"/>
-        </w:rPr>
-        <w:t>3).</w:t>
+        <w:t>Under IB 776.26 and 776.27, the construction of a new factory building or other production facility designed as a replacement, enlargement, extension or improvement of an existing covered production facility will be individually covered. IB 776.26 points out that “Coverage of any construction work, whether new or repair work, depends upon how closely integrated it is with, and how essential it is to the functioning of, existing covered facilities. Neither the mere fact that the construction is ‘new construction’ nor the fact that it is physically separated from an existing covered plant, is determinative.” Thus the fact that the new plant is located at a considerable distance from the existing facility will not preclude individual coverage. If such coverage is present, certain preparatory operations would likewise be covered under the principles set fourth in IB 776.28(a)(3).</w:t>
       </w:r>
     </w:p>
     <w:p>
@@ -6302,23 +6031,7 @@
           <w:sz w:val="22"/>
           <w:szCs w:val="22"/>
         </w:rPr>
-        <w:t xml:space="preserve">The construction of a new factory at a new location to replace the existing plant </w:t>
-      </w:r>
-      <w:proofErr w:type="gramStart"/>
-      <w:r>
-        <w:rPr>
-          <w:sz w:val="22"/>
-          <w:szCs w:val="22"/>
-        </w:rPr>
-        <w:t>of a</w:t>
-      </w:r>
-      <w:proofErr w:type="gramEnd"/>
-      <w:r>
-        <w:rPr>
-          <w:sz w:val="22"/>
-          <w:szCs w:val="22"/>
-        </w:rPr>
-        <w:t xml:space="preserve"> firm manufacturing goods for commerce although the new factory is at a substantial distance from the manufacturer’s present plant.</w:t>
+        <w:t>The construction of a new factory at a new location to replace the existing plant of a firm manufacturing goods for commerce although the new factory is at a substantial distance from the manufacturer’s present plant.</w:t>
       </w:r>
     </w:p>
     <w:p>
@@ -7931,23 +7644,7 @@
           <w:sz w:val="22"/>
           <w:szCs w:val="22"/>
         </w:rPr>
-        <w:t xml:space="preserve">Employees engaged in the production and delivery of electricity, fuel, gas, power, water, or other energy for use and consumption by instrumentalities of interstate commerce to aid the movement of the commerce carried on by the instrumentalities are individually covered. This is so even though the production, sale, distribution, and consumption </w:t>
-      </w:r>
-      <w:proofErr w:type="gramStart"/>
-      <w:r>
-        <w:rPr>
-          <w:sz w:val="22"/>
-          <w:szCs w:val="22"/>
-        </w:rPr>
-        <w:t>is</w:t>
-      </w:r>
-      <w:proofErr w:type="gramEnd"/>
-      <w:r>
-        <w:rPr>
-          <w:sz w:val="22"/>
-          <w:szCs w:val="22"/>
-        </w:rPr>
-        <w:t xml:space="preserve"> wholly intrastate.</w:t>
+        <w:t>Employees engaged in the production and delivery of electricity, fuel, gas, power, water, or other energy for use and consumption by instrumentalities of interstate commerce to aid the movement of the commerce carried on by the instrumentalities are individually covered. This is so even though the production, sale, distribution, and consumption is wholly intrastate.</w:t>
       </w:r>
     </w:p>
     <w:p>
@@ -8732,7 +8429,6 @@
           <w:sz w:val="24"/>
         </w:rPr>
       </w:pPr>
-      <w:proofErr w:type="gramStart"/>
       <w:r>
         <w:rPr>
           <w:b/>
@@ -8758,6 +8454,71 @@
         </w:rPr>
         <w:t>Farming.</w:t>
       </w:r>
+    </w:p>
+    <w:p>
+      <w:pPr>
+        <w:rPr>
+          <w:sz w:val="22"/>
+          <w:szCs w:val="22"/>
+        </w:rPr>
+      </w:pPr>
+    </w:p>
+    <w:p>
+      <w:pPr>
+        <w:pStyle w:val="ListParagraph"/>
+        <w:rPr>
+          <w:sz w:val="22"/>
+          <w:szCs w:val="22"/>
+        </w:rPr>
+      </w:pPr>
+      <w:r>
+        <w:rPr>
+          <w:sz w:val="22"/>
+          <w:szCs w:val="22"/>
+        </w:rPr>
+        <w:t>Employees engaged in farming, the production, cultivation, and harvest of vegetables, livestock, cotton, or dairy products for shipment in interstate commerce are engaged in production for such commerce.</w:t>
+      </w:r>
+    </w:p>
+    <w:p>
+      <w:pPr>
+        <w:rPr>
+          <w:sz w:val="22"/>
+          <w:szCs w:val="22"/>
+        </w:rPr>
+      </w:pPr>
+    </w:p>
+    <w:p>
+      <w:pPr>
+        <w:rPr>
+          <w:sz w:val="22"/>
+          <w:szCs w:val="22"/>
+        </w:rPr>
+      </w:pPr>
+      <w:proofErr w:type="gramStart"/>
+      <w:r>
+        <w:rPr>
+          <w:b/>
+          <w:bCs/>
+          <w:sz w:val="24"/>
+        </w:rPr>
+        <w:t>11f01</w:t>
+      </w:r>
+      <w:r>
+        <w:rPr>
+          <w:b/>
+          <w:bCs/>
+          <w:sz w:val="24"/>
+        </w:rPr>
+        <w:t xml:space="preserve"> - </w:t>
+      </w:r>
+      <w:r>
+        <w:rPr>
+          <w:b/>
+          <w:bCs/>
+          <w:sz w:val="24"/>
+        </w:rPr>
+        <w:t>Farmers or farm groups - migrant labor camps.</w:t>
+      </w:r>
       <w:proofErr w:type="gramEnd"/>
     </w:p>
     <w:p>
@@ -8781,22 +8542,23 @@
           <w:sz w:val="22"/>
           <w:szCs w:val="22"/>
         </w:rPr>
-        <w:t>Employees engaged in farming, the production, cultivation, and harvest of vegetables, livestock, cotton, or dairy products for shipment in interstate commerce are engaged in production for such commerce.</w:t>
-      </w:r>
-    </w:p>
-    <w:p>
-      <w:pPr>
-        <w:rPr>
-          <w:sz w:val="22"/>
-          <w:szCs w:val="22"/>
-        </w:rPr>
-      </w:pPr>
-    </w:p>
-    <w:p>
-      <w:pPr>
-        <w:rPr>
-          <w:sz w:val="22"/>
-          <w:szCs w:val="22"/>
+        <w:t>Farmers and certain farm groups (such as cooperatives or associations of various types) operate or contract for the operation of camp facilities where migrant farm laborers are housed or fed, or both, while working on growers’ farms in the area. If the growers’ farm commodities are produced for interstate commerce, the employees engaged in the maintenance and operation of the migrant camps may be performing work which is closely related and directly essential to such production. The facts are very important to such a determination, however. Such employees in camps maintained to satisfy a legal obligation under the Bracero program (Mexican contract labor) are considered individually covered. On the other hand, where a camp is operated merely as a convenience available to migrant workers and not as an integral and indispensable part of the agricultural operations, we would not assert individual coverage with respect to camp employees based solely on their relationships to the agricultural production. Where questionable coverage exists, the facts should be submitted to the RS.</w:t>
+      </w:r>
+    </w:p>
+    <w:p>
+      <w:pPr>
+        <w:rPr>
+          <w:sz w:val="22"/>
+          <w:szCs w:val="22"/>
+        </w:rPr>
+      </w:pPr>
+    </w:p>
+    <w:p>
+      <w:pPr>
+        <w:rPr>
+          <w:b/>
+          <w:bCs/>
+          <w:sz w:val="24"/>
         </w:rPr>
       </w:pPr>
       <w:proofErr w:type="gramStart"/>
@@ -8806,7 +8568,7 @@
           <w:bCs/>
           <w:sz w:val="24"/>
         </w:rPr>
-        <w:t>11f01</w:t>
+        <w:t>11f02</w:t>
       </w:r>
       <w:r>
         <w:rPr>
@@ -8822,7 +8584,7 @@
           <w:bCs/>
           <w:sz w:val="24"/>
         </w:rPr>
-        <w:t>Farmers or farm groups - migrant labor camps.</w:t>
+        <w:t>Farm machinery and equipment manufacture and maintenance.</w:t>
       </w:r>
       <w:proofErr w:type="gramEnd"/>
     </w:p>
@@ -8847,7 +8609,7 @@
           <w:sz w:val="22"/>
           <w:szCs w:val="22"/>
         </w:rPr>
-        <w:t>Farmers and certain farm groups (such as cooperatives or associations of various types) operate or contract for the operation of camp facilities where migrant farm laborers are housed or fed, or both, while working on growers’ farms in the area. If the growers’ farm commodities are produced for interstate commerce, the employees engaged in the maintenance and operation of the migrant camps may be performing work which is closely related and directly essential to such production. The facts are very important to such a determination, however. Such employees in camps maintained to satisfy a legal obligation under the Bracero program (Mexican contract labor) are considered individually covered. On the other hand, where a camp is operated merely as a convenience available to migrant workers and not as an integral and indispensable part of the agricultural operations, we would not assert individual coverage with respect to camp employees based solely on their relationships to the agricultural production. Where questionable coverage exists, the facts should be submitted to the RS.</w:t>
+        <w:t>Employees of an establishment manufacturing farm machinery and equipment who engage in the intrastate sale or rental of the machinery and equipment to farmers for use in the production of goods for interstate commerce as well as those employees engaged in the maintenance and repair of the machinery and equipment, are engaged in activities closely related and directly essential to the production of goods for interstate commerce. This is true also if a piece of the manufactured machinery is used only for the purpose of clearing a field of stalks, preparatory to plowing for the next crop. The preparatory clearing of a field is as compelling a necessity to the planting or seeding operations as would be the turning of the soil.</w:t>
       </w:r>
     </w:p>
     <w:p>
@@ -8873,7 +8635,7 @@
           <w:bCs/>
           <w:sz w:val="24"/>
         </w:rPr>
-        <w:t>11f02</w:t>
+        <w:t>11f03</w:t>
       </w:r>
       <w:r>
         <w:rPr>
@@ -8889,7 +8651,7 @@
           <w:bCs/>
           <w:sz w:val="24"/>
         </w:rPr>
-        <w:t>Farm machinery and equipment manufacture and maintenance.</w:t>
+        <w:t>Farm tile.</w:t>
       </w:r>
       <w:proofErr w:type="gramEnd"/>
     </w:p>
@@ -8914,90 +8676,7 @@
           <w:sz w:val="22"/>
           <w:szCs w:val="22"/>
         </w:rPr>
-        <w:t>Employees of an establishment manufacturing farm machinery and equipment who engage in the intrastate sale or rental of the machinery and equipment to farmers for use in the production of goods for interstate commerce as well as those employees engaged in the maintenance and repair of the machinery and equipment, are engaged in activities closely related and directly essential to the production of goods for interstate commerce. This is true also if a piece of the manufactured machinery is used only for the purpose of clearing a field of stalks, preparatory to plowing for the next crop. The preparatory clearing of a field is as compelling a necessity to the planting or seeding operations as would be the turning of the soil.</w:t>
-      </w:r>
-    </w:p>
-    <w:p>
-      <w:pPr>
-        <w:rPr>
-          <w:sz w:val="22"/>
-          <w:szCs w:val="22"/>
-        </w:rPr>
-      </w:pPr>
-    </w:p>
-    <w:p>
-      <w:pPr>
-        <w:rPr>
-          <w:b/>
-          <w:bCs/>
-          <w:sz w:val="24"/>
-        </w:rPr>
-      </w:pPr>
-      <w:proofErr w:type="gramStart"/>
-      <w:r>
-        <w:rPr>
-          <w:b/>
-          <w:bCs/>
-          <w:sz w:val="24"/>
-        </w:rPr>
-        <w:t>11f03</w:t>
-      </w:r>
-      <w:r>
-        <w:rPr>
-          <w:b/>
-          <w:bCs/>
-          <w:sz w:val="24"/>
-        </w:rPr>
-        <w:t xml:space="preserve"> - </w:t>
-      </w:r>
-      <w:r>
-        <w:rPr>
-          <w:b/>
-          <w:bCs/>
-          <w:sz w:val="24"/>
-        </w:rPr>
-        <w:t>Farm tile.</w:t>
-      </w:r>
-      <w:proofErr w:type="gramEnd"/>
-    </w:p>
-    <w:p>
-      <w:pPr>
-        <w:rPr>
-          <w:sz w:val="22"/>
-          <w:szCs w:val="22"/>
-        </w:rPr>
-      </w:pPr>
-    </w:p>
-    <w:p>
-      <w:pPr>
-        <w:pStyle w:val="ListParagraph"/>
-        <w:rPr>
-          <w:sz w:val="22"/>
-          <w:szCs w:val="22"/>
-        </w:rPr>
-      </w:pPr>
-      <w:r>
-        <w:rPr>
-          <w:sz w:val="22"/>
-          <w:szCs w:val="22"/>
-        </w:rPr>
-        <w:t>Concrete irrigation pipe is a specialized product designed and produced specifically for irrigation purposes. Its manufacture, like that of the mine props in IB 776.19(b</w:t>
-      </w:r>
-      <w:proofErr w:type="gramStart"/>
-      <w:r>
-        <w:rPr>
-          <w:sz w:val="22"/>
-          <w:szCs w:val="22"/>
-        </w:rPr>
-        <w:t>)(</w:t>
-      </w:r>
-      <w:proofErr w:type="gramEnd"/>
-      <w:r>
-        <w:rPr>
-          <w:sz w:val="22"/>
-          <w:szCs w:val="22"/>
-        </w:rPr>
-        <w:t>3), is closely related and directly essential to the production of goods for interstate commerce. Drainage tile, however, is not so specialized and individual coverage should not be asserted on the basis of its production for intrastate sale to or for use by farmers.</w:t>
+        <w:t>Concrete irrigation pipe is a specialized product designed and produced specifically for irrigation purposes. Its manufacture, like that of the mine props in IB 776.19(b)(3), is closely related and directly essential to the production of goods for interstate commerce. Drainage tile, however, is not so specialized and individual coverage should not be asserted on the basis of its production for intrastate sale to or for use by farmers.</w:t>
       </w:r>
     </w:p>
     <w:p>
@@ -9067,23 +8746,7 @@
           <w:sz w:val="22"/>
           <w:szCs w:val="22"/>
         </w:rPr>
-        <w:t>For the present and until further notice, do not assert individual coverage in any situation in which the sole basis therefor is the production, sale, and distribution of feed or feed ingredients for use within the State in the raising of poultry or livestock, even though the poultry and livestock are raised for commerce. Thus, employees exclusively engaged in such activities will not be considered as individually covered. (See IB 776.19(b</w:t>
-      </w:r>
-      <w:proofErr w:type="gramStart"/>
-      <w:r>
-        <w:rPr>
-          <w:sz w:val="22"/>
-          <w:szCs w:val="22"/>
-        </w:rPr>
-        <w:t>)(</w:t>
-      </w:r>
-      <w:proofErr w:type="gramEnd"/>
-      <w:r>
-        <w:rPr>
-          <w:sz w:val="22"/>
-          <w:szCs w:val="22"/>
-        </w:rPr>
-        <w:t>4).)</w:t>
+        <w:t>For the present and until further notice, do not assert individual coverage in any situation in which the sole basis therefor is the production, sale, and distribution of feed or feed ingredients for use within the State in the raising of poultry or livestock, even though the poultry and livestock are raised for commerce. Thus, employees exclusively engaged in such activities will not be considered as individually covered. (See IB 776.19(b)(4).)</w:t>
       </w:r>
     </w:p>
     <w:p>
@@ -9149,23 +8812,7 @@
           <w:sz w:val="22"/>
           <w:szCs w:val="22"/>
         </w:rPr>
-        <w:t xml:space="preserve">Employers shall be informed that although WH is awaiting court clarification with respect to employees in this category, such employees may sue under Sec. </w:t>
-      </w:r>
-      <w:proofErr w:type="gramStart"/>
-      <w:r>
-        <w:rPr>
-          <w:sz w:val="22"/>
-          <w:szCs w:val="22"/>
-        </w:rPr>
-        <w:t>16(b</w:t>
-      </w:r>
-      <w:proofErr w:type="gramEnd"/>
-      <w:r>
-        <w:rPr>
-          <w:sz w:val="22"/>
-          <w:szCs w:val="22"/>
-        </w:rPr>
-        <w:t>).</w:t>
+        <w:t>Employers shall be informed that although WH is awaiting court clarification with respect to employees in this category, such employees may sue under Sec. 16(b).</w:t>
       </w:r>
     </w:p>
     <w:p>
@@ -10403,23 +10050,7 @@
           <w:sz w:val="22"/>
           <w:szCs w:val="22"/>
         </w:rPr>
-        <w:t xml:space="preserve">Employees of the home office of a national insurance company may also be considered as actually producing goods for interstate commerce. All activity at the home office which contributes to the acceptance and issuance of an insurance policy constitutes production of goods. This includes personnel of the underwriting department who determine whether the insurance application will be accepted and a policy </w:t>
-      </w:r>
-      <w:proofErr w:type="gramStart"/>
-      <w:r>
-        <w:rPr>
-          <w:sz w:val="22"/>
-          <w:szCs w:val="22"/>
-        </w:rPr>
-        <w:t>issued,</w:t>
-      </w:r>
-      <w:proofErr w:type="gramEnd"/>
-      <w:r>
-        <w:rPr>
-          <w:sz w:val="22"/>
-          <w:szCs w:val="22"/>
-        </w:rPr>
-        <w:t xml:space="preserve"> the typist who fills in the policy form, and those who </w:t>
+        <w:t xml:space="preserve">Employees of the home office of a national insurance company may also be considered as actually producing goods for interstate commerce. All activity at the home office which contributes to the acceptance and issuance of an insurance policy constitutes production of goods. This includes personnel of the underwriting department who determine whether the insurance application will be accepted and a policy issued, the typist who fills in the policy form, and those who </w:t>
       </w:r>
       <w:proofErr w:type="spellStart"/>
       <w:r>
@@ -10671,17 +10302,8 @@
           <w:sz w:val="22"/>
           <w:szCs w:val="22"/>
         </w:rPr>
-        <w:t xml:space="preserve">The employees of an insurance agent or broker are individually covered if the agent or broker operates in more than one State and the activities of the employees contribute to the regular and continuous use of the mails and other channels and instrumentalities of interstate commerce and communication. In addition, where the functions performed by the agent or broker and his employees are so closely related to the business carried on by out-of-State insurance companies as to be deemed an integral part thereof, individual coverage exists. </w:t>
-      </w:r>
-      <w:proofErr w:type="gramStart"/>
-      <w:r>
-        <w:rPr>
-          <w:sz w:val="22"/>
-          <w:szCs w:val="22"/>
-        </w:rPr>
-        <w:t>Thus, for example, where through the employees of a broker or agent, clients within the State purchase insurance policies from companies located throughout the United States, such employees are engaged in interstate commerce.</w:t>
-      </w:r>
-      <w:proofErr w:type="gramEnd"/>
+        <w:t>The employees of an insurance agent or broker are individually covered if the agent or broker operates in more than one State and the activities of the employees contribute to the regular and continuous use of the mails and other channels and instrumentalities of interstate commerce and communication. In addition, where the functions performed by the agent or broker and his employees are so closely related to the business carried on by out-of-State insurance companies as to be deemed an integral part thereof, individual coverage exists. Thus, for example, where through the employees of a broker or agent, clients within the State purchase insurance policies from companies located throughout the United States, such employees are engaged in interstate commerce.</w:t>
+      </w:r>
     </w:p>
     <w:p>
       <w:pPr>
@@ -11181,7 +10803,7 @@
         <w:tblLook w:val="04A0" w:firstRow="1" w:lastRow="0" w:firstColumn="1" w:lastColumn="0" w:noHBand="0" w:noVBand="1"/>
       </w:tblPr>
       <w:tblGrid>
-        <w:gridCol w:w="7504"/>
+        <w:gridCol w:w="7505"/>
       </w:tblGrid>
       <w:tr>
         <w:trPr>
@@ -11696,23 +11318,7 @@
           <w:sz w:val="22"/>
           <w:szCs w:val="22"/>
         </w:rPr>
-        <w:t xml:space="preserve">Contractors engaged in work under contracts limited to cutting or mowing grass or irrigating lawns and seeded areas around buildings (as distinguished from airstrips, highways or railroads) or on parade grounds, polo grounds, baseball fields, football fields and golf courses. It should be noted, however, that employees of contractors engaged in operating concessions or in grounds maintenance may be subject to individual coverage where it affirmatively appears from all the facts and circumstances that, at the particular base, providing such goods and services to base personnel is so directly and vitally related to their effective participation in the movements in interstate or foreign commerce to and from the base that without the provision there of such goods or services the </w:t>
-      </w:r>
-      <w:proofErr w:type="gramStart"/>
-      <w:r>
-        <w:rPr>
-          <w:sz w:val="22"/>
-          <w:szCs w:val="22"/>
-        </w:rPr>
-        <w:t>instrumentality</w:t>
-      </w:r>
-      <w:proofErr w:type="gramEnd"/>
-      <w:r>
-        <w:rPr>
-          <w:sz w:val="22"/>
-          <w:szCs w:val="22"/>
-        </w:rPr>
-        <w:t xml:space="preserve"> of commerce or production facility would be unable to function as planned.</w:t>
+        <w:t>Contractors engaged in work under contracts limited to cutting or mowing grass or irrigating lawns and seeded areas around buildings (as distinguished from airstrips, highways or railroads) or on parade grounds, polo grounds, baseball fields, football fields and golf courses. It should be noted, however, that employees of contractors engaged in operating concessions or in grounds maintenance may be subject to individual coverage where it affirmatively appears from all the facts and circumstances that, at the particular base, providing such goods and services to base personnel is so directly and vitally related to their effective participation in the movements in interstate or foreign commerce to and from the base that without the provision there of such goods or services the instrumentality of commerce or production facility would be unable to function as planned.</w:t>
       </w:r>
     </w:p>
     <w:p>
@@ -13458,8 +13064,6 @@
           <w:szCs w:val="22"/>
         </w:rPr>
       </w:pPr>
-      <w:bookmarkStart w:id="0" w:name="_GoBack"/>
-      <w:bookmarkEnd w:id="0"/>
       <w:r>
         <w:rPr>
           <w:sz w:val="22"/>
@@ -13696,23 +13300,7 @@
           <w:sz w:val="22"/>
           <w:szCs w:val="22"/>
         </w:rPr>
-        <w:t xml:space="preserve">ough they engage in laboratory and other scientific and industrial research which does not result in anything more tangible than information. If such information or goods is produced for interstate commerce, the employees are individually covered. In addition, employees, such as office and clerical personnel, whose work involves the regular use of the interstate mails, telegraph, telephone, and similar instrumentalities for communication across State </w:t>
-      </w:r>
-      <w:proofErr w:type="gramStart"/>
-      <w:r>
-        <w:rPr>
-          <w:sz w:val="22"/>
-          <w:szCs w:val="22"/>
-        </w:rPr>
-        <w:t>lines</w:t>
-      </w:r>
-      <w:proofErr w:type="gramEnd"/>
-      <w:r>
-        <w:rPr>
-          <w:sz w:val="22"/>
-          <w:szCs w:val="22"/>
-        </w:rPr>
-        <w:t xml:space="preserve"> are actually engaged in interstate commerce.</w:t>
+        <w:t>ough they engage in laboratory and other scientific and industrial research which does not result in anything more tangible than information. If such information or goods is produced for interstate commerce, the employees are individually covered. In addition, employees, such as office and clerical personnel, whose work involves the regular use of the interstate mails, telegraph, telephone, and similar instrumentalities for communication across State lines are actually engaged in interstate commerce.</w:t>
       </w:r>
     </w:p>
     <w:p>
@@ -14076,7 +13664,6 @@
           <w:sz w:val="24"/>
         </w:rPr>
       </w:pPr>
-      <w:proofErr w:type="gramStart"/>
       <w:r>
         <w:rPr>
           <w:b/>
@@ -14102,7 +13689,6 @@
         </w:rPr>
         <w:t>Personal loan companies.</w:t>
       </w:r>
-      <w:proofErr w:type="gramEnd"/>
     </w:p>
     <w:p>
       <w:pPr>
@@ -14275,7 +13861,6 @@
           <w:sz w:val="24"/>
         </w:rPr>
       </w:pPr>
-      <w:proofErr w:type="gramStart"/>
       <w:r>
         <w:rPr>
           <w:b/>
@@ -14300,7 +13885,6 @@
         </w:rPr>
         <w:t>Post offices, mobile truck.</w:t>
       </w:r>
-      <w:proofErr w:type="gramEnd"/>
     </w:p>
     <w:p>
       <w:pPr>
@@ -14409,7 +13993,6 @@
           <w:sz w:val="24"/>
         </w:rPr>
       </w:pPr>
-      <w:proofErr w:type="gramStart"/>
       <w:r>
         <w:rPr>
           <w:b/>
@@ -14435,7 +14018,6 @@
         </w:rPr>
         <w:t>Printing ink supply establishments.</w:t>
       </w:r>
-      <w:proofErr w:type="gramEnd"/>
     </w:p>
     <w:p>
       <w:pPr>
@@ -15731,6 +15313,22 @@
           <w:szCs w:val="22"/>
         </w:rPr>
       </w:pPr>
+      <w:r>
+        <w:rPr>
+          <w:b/>
+          <w:bCs/>
+          <w:sz w:val="24"/>
+        </w:rPr>
+        <w:t>11t04</w:t>
+      </w:r>
+      <w:r>
+        <w:rPr>
+          <w:b/>
+          <w:bCs/>
+          <w:sz w:val="24"/>
+        </w:rPr>
+        <w:t xml:space="preserve"> - </w:t>
+      </w:r>
       <w:proofErr w:type="gramStart"/>
       <w:r>
         <w:rPr>
@@ -15738,65 +15336,41 @@
           <w:bCs/>
           <w:sz w:val="24"/>
         </w:rPr>
-        <w:t>11t04</w:t>
-      </w:r>
-      <w:r>
-        <w:rPr>
-          <w:b/>
-          <w:bCs/>
-          <w:sz w:val="24"/>
-        </w:rPr>
-        <w:t xml:space="preserve"> - </w:t>
-      </w:r>
-      <w:r>
-        <w:rPr>
-          <w:b/>
-          <w:bCs/>
-          <w:sz w:val="24"/>
-        </w:rPr>
-        <w:t>Theatrical booking agencies.</w:t>
+        <w:t>Theatrical booking</w:t>
       </w:r>
       <w:proofErr w:type="gramEnd"/>
-    </w:p>
-    <w:p>
-      <w:pPr>
-        <w:rPr>
-          <w:sz w:val="22"/>
-          <w:szCs w:val="22"/>
-        </w:rPr>
-      </w:pPr>
-    </w:p>
-    <w:p>
-      <w:pPr>
-        <w:pStyle w:val="ListParagraph"/>
-        <w:rPr>
-          <w:b/>
-          <w:bCs/>
-          <w:sz w:val="24"/>
-        </w:rPr>
-      </w:pPr>
-      <w:r>
-        <w:rPr>
-          <w:sz w:val="22"/>
-          <w:szCs w:val="22"/>
-        </w:rPr>
-        <w:t xml:space="preserve">Employees of an employer who acts as a theatrical booking </w:t>
-      </w:r>
-      <w:proofErr w:type="gramStart"/>
-      <w:r>
-        <w:rPr>
-          <w:sz w:val="22"/>
-          <w:szCs w:val="22"/>
-        </w:rPr>
-        <w:t>agency,</w:t>
-      </w:r>
-      <w:proofErr w:type="gramEnd"/>
-      <w:r>
-        <w:rPr>
-          <w:sz w:val="22"/>
-          <w:szCs w:val="22"/>
-        </w:rPr>
-        <w:t xml:space="preserve"> or as manager and representative of various theatrical performers, band leaders, and radio artists may be subject to the FLSA on the basis of individual coverage. Where such an agent arranges performances throughout the United States, his or her employees may be directly engaged in interstate commerce, in connection with the carrying on of interstate activities. This is true also of employees of a motion picture company which books motion pictures to be displayed in theaters throughout the country.</w:t>
+      <w:r>
+        <w:rPr>
+          <w:b/>
+          <w:bCs/>
+          <w:sz w:val="24"/>
+        </w:rPr>
+        <w:t xml:space="preserve"> agencies.</w:t>
+      </w:r>
+    </w:p>
+    <w:p>
+      <w:pPr>
+        <w:rPr>
+          <w:sz w:val="22"/>
+          <w:szCs w:val="22"/>
+        </w:rPr>
+      </w:pPr>
+    </w:p>
+    <w:p>
+      <w:pPr>
+        <w:pStyle w:val="ListParagraph"/>
+        <w:rPr>
+          <w:b/>
+          <w:bCs/>
+          <w:sz w:val="24"/>
+        </w:rPr>
+      </w:pPr>
+      <w:r>
+        <w:rPr>
+          <w:sz w:val="22"/>
+          <w:szCs w:val="22"/>
+        </w:rPr>
+        <w:t>Employees of an employer who acts as a theatrical booking agency, or as manager and representative of various theatrical performers, band leaders, and radio artists may be subject to the FLSA on the basis of individual coverage. Where such an agent arranges performances throughout the United States, his or her employees may be directly engaged in interstate commerce, in connection with the carrying on of interstate activities. This is true also of employees of a motion picture company which books motion pictures to be displayed in theaters throughout the country.</w:t>
       </w:r>
     </w:p>
     <w:p>
@@ -16395,7 +15969,6 @@
           <w:sz w:val="24"/>
         </w:rPr>
       </w:pPr>
-      <w:proofErr w:type="gramStart"/>
       <w:r>
         <w:rPr>
           <w:b/>
@@ -16420,7 +15993,6 @@
         </w:rPr>
         <w:t>Travel.</w:t>
       </w:r>
-      <w:proofErr w:type="gramEnd"/>
     </w:p>
     <w:p>
       <w:pPr>
@@ -16461,7 +16033,6 @@
           <w:szCs w:val="22"/>
         </w:rPr>
       </w:pPr>
-      <w:proofErr w:type="gramStart"/>
       <w:r>
         <w:rPr>
           <w:b/>
@@ -16486,7 +16057,6 @@
         </w:rPr>
         <w:t>Truck renting companies.</w:t>
       </w:r>
-      <w:proofErr w:type="gramEnd"/>
     </w:p>
     <w:p>
       <w:pPr>
@@ -18581,7 +18151,7 @@
 </file>
 
 <file path=word/endnotes.xml><?xml version="1.0" encoding="utf-8"?>
-<w:endnotes xmlns:wpc="http://schemas.microsoft.com/office/word/2010/wordprocessingCanvas" xmlns:mc="http://schemas.openxmlformats.org/markup-compatibility/2006" xmlns:o="urn:schemas-microsoft-com:office:office" xmlns:r="http://schemas.openxmlformats.org/officeDocument/2006/relationships" xmlns:m="http://schemas.openxmlformats.org/officeDocument/2006/math" xmlns:v="urn:schemas-microsoft-com:vml" xmlns:wp14="http://schemas.microsoft.com/office/word/2010/wordprocessingDrawing" xmlns:wp="http://schemas.openxmlformats.org/drawingml/2006/wordprocessingDrawing" xmlns:w10="urn:schemas-microsoft-com:office:word" xmlns:w="http://schemas.openxmlformats.org/wordprocessingml/2006/main" xmlns:w14="http://schemas.microsoft.com/office/word/2010/wordml" xmlns:wpg="http://schemas.microsoft.com/office/word/2010/wordprocessingGroup" xmlns:wpi="http://schemas.microsoft.com/office/word/2010/wordprocessingInk" xmlns:wne="http://schemas.microsoft.com/office/word/2006/wordml" xmlns:wps="http://schemas.microsoft.com/office/word/2010/wordprocessingShape" mc:Ignorable="w14 wp14">
+<w:endnotes xmlns:wpc="http://schemas.microsoft.com/office/word/2010/wordprocessingCanvas" xmlns:mo="http://schemas.microsoft.com/office/mac/office/2008/main" xmlns:mc="http://schemas.openxmlformats.org/markup-compatibility/2006" xmlns:mv="urn:schemas-microsoft-com:mac:vml" xmlns:o="urn:schemas-microsoft-com:office:office" xmlns:r="http://schemas.openxmlformats.org/officeDocument/2006/relationships" xmlns:m="http://schemas.openxmlformats.org/officeDocument/2006/math" xmlns:v="urn:schemas-microsoft-com:vml" xmlns:wp14="http://schemas.microsoft.com/office/word/2010/wordprocessingDrawing" xmlns:wp="http://schemas.openxmlformats.org/drawingml/2006/wordprocessingDrawing" xmlns:w10="urn:schemas-microsoft-com:office:word" xmlns:w="http://schemas.openxmlformats.org/wordprocessingml/2006/main" xmlns:w14="http://schemas.microsoft.com/office/word/2010/wordml" xmlns:wpg="http://schemas.microsoft.com/office/word/2010/wordprocessingGroup" xmlns:wpi="http://schemas.microsoft.com/office/word/2010/wordprocessingInk" xmlns:wne="http://schemas.microsoft.com/office/word/2006/wordml" xmlns:wps="http://schemas.microsoft.com/office/word/2010/wordprocessingShape" mc:Ignorable="w14 wp14">
   <w:endnote w:type="separator" w:id="-1">
     <w:p>
       <w:r>
@@ -18600,7 +18170,7 @@
 </file>
 
 <file path=word/footnotes.xml><?xml version="1.0" encoding="utf-8"?>
-<w:footnotes xmlns:wpc="http://schemas.microsoft.com/office/word/2010/wordprocessingCanvas" xmlns:mc="http://schemas.openxmlformats.org/markup-compatibility/2006" xmlns:o="urn:schemas-microsoft-com:office:office" xmlns:r="http://schemas.openxmlformats.org/officeDocument/2006/relationships" xmlns:m="http://schemas.openxmlformats.org/officeDocument/2006/math" xmlns:v="urn:schemas-microsoft-com:vml" xmlns:wp14="http://schemas.microsoft.com/office/word/2010/wordprocessingDrawing" xmlns:wp="http://schemas.openxmlformats.org/drawingml/2006/wordprocessingDrawing" xmlns:w10="urn:schemas-microsoft-com:office:word" xmlns:w="http://schemas.openxmlformats.org/wordprocessingml/2006/main" xmlns:w14="http://schemas.microsoft.com/office/word/2010/wordml" xmlns:wpg="http://schemas.microsoft.com/office/word/2010/wordprocessingGroup" xmlns:wpi="http://schemas.microsoft.com/office/word/2010/wordprocessingInk" xmlns:wne="http://schemas.microsoft.com/office/word/2006/wordml" xmlns:wps="http://schemas.microsoft.com/office/word/2010/wordprocessingShape" mc:Ignorable="w14 wp14">
+<w:footnotes xmlns:wpc="http://schemas.microsoft.com/office/word/2010/wordprocessingCanvas" xmlns:mo="http://schemas.microsoft.com/office/mac/office/2008/main" xmlns:mc="http://schemas.openxmlformats.org/markup-compatibility/2006" xmlns:mv="urn:schemas-microsoft-com:mac:vml" xmlns:o="urn:schemas-microsoft-com:office:office" xmlns:r="http://schemas.openxmlformats.org/officeDocument/2006/relationships" xmlns:m="http://schemas.openxmlformats.org/officeDocument/2006/math" xmlns:v="urn:schemas-microsoft-com:vml" xmlns:wp14="http://schemas.microsoft.com/office/word/2010/wordprocessingDrawing" xmlns:wp="http://schemas.openxmlformats.org/drawingml/2006/wordprocessingDrawing" xmlns:w10="urn:schemas-microsoft-com:office:word" xmlns:w="http://schemas.openxmlformats.org/wordprocessingml/2006/main" xmlns:w14="http://schemas.microsoft.com/office/word/2010/wordml" xmlns:wpg="http://schemas.microsoft.com/office/word/2010/wordprocessingGroup" xmlns:wpi="http://schemas.microsoft.com/office/word/2010/wordprocessingInk" xmlns:wne="http://schemas.microsoft.com/office/word/2006/wordml" xmlns:wps="http://schemas.microsoft.com/office/word/2010/wordprocessingShape" mc:Ignorable="w14 wp14">
   <w:footnote w:type="separator" w:id="-1">
     <w:p>
       <w:r>
@@ -18619,7 +18189,7 @@
 </file>
 
 <file path=word/header1.xml><?xml version="1.0" encoding="utf-8"?>
-<w:hdr xmlns:wpc="http://schemas.microsoft.com/office/word/2010/wordprocessingCanvas" xmlns:mc="http://schemas.openxmlformats.org/markup-compatibility/2006" xmlns:o="urn:schemas-microsoft-com:office:office" xmlns:r="http://schemas.openxmlformats.org/officeDocument/2006/relationships" xmlns:m="http://schemas.openxmlformats.org/officeDocument/2006/math" xmlns:v="urn:schemas-microsoft-com:vml" xmlns:wp14="http://schemas.microsoft.com/office/word/2010/wordprocessingDrawing" xmlns:wp="http://schemas.openxmlformats.org/drawingml/2006/wordprocessingDrawing" xmlns:w10="urn:schemas-microsoft-com:office:word" xmlns:w="http://schemas.openxmlformats.org/wordprocessingml/2006/main" xmlns:w14="http://schemas.microsoft.com/office/word/2010/wordml" xmlns:wpg="http://schemas.microsoft.com/office/word/2010/wordprocessingGroup" xmlns:wpi="http://schemas.microsoft.com/office/word/2010/wordprocessingInk" xmlns:wne="http://schemas.microsoft.com/office/word/2006/wordml" xmlns:wps="http://schemas.microsoft.com/office/word/2010/wordprocessingShape" mc:Ignorable="w14 wp14">
+<w:hdr xmlns:wpc="http://schemas.microsoft.com/office/word/2010/wordprocessingCanvas" xmlns:mo="http://schemas.microsoft.com/office/mac/office/2008/main" xmlns:mc="http://schemas.openxmlformats.org/markup-compatibility/2006" xmlns:mv="urn:schemas-microsoft-com:mac:vml" xmlns:o="urn:schemas-microsoft-com:office:office" xmlns:r="http://schemas.openxmlformats.org/officeDocument/2006/relationships" xmlns:m="http://schemas.openxmlformats.org/officeDocument/2006/math" xmlns:v="urn:schemas-microsoft-com:vml" xmlns:wp14="http://schemas.microsoft.com/office/word/2010/wordprocessingDrawing" xmlns:wp="http://schemas.openxmlformats.org/drawingml/2006/wordprocessingDrawing" xmlns:w10="urn:schemas-microsoft-com:office:word" xmlns:w="http://schemas.openxmlformats.org/wordprocessingml/2006/main" xmlns:w14="http://schemas.microsoft.com/office/word/2010/wordml" xmlns:wpg="http://schemas.microsoft.com/office/word/2010/wordprocessingGroup" xmlns:wpi="http://schemas.microsoft.com/office/word/2010/wordprocessingInk" xmlns:wne="http://schemas.microsoft.com/office/word/2006/wordml" xmlns:wps="http://schemas.microsoft.com/office/word/2010/wordprocessingShape" mc:Ignorable="w14 wp14">
   <w:p>
     <w:pPr>
       <w:pStyle w:val="Header"/>
@@ -18652,7 +18222,7 @@
 </file>
 
 <file path=word/header10.xml><?xml version="1.0" encoding="utf-8"?>
-<w:hdr xmlns:wpc="http://schemas.microsoft.com/office/word/2010/wordprocessingCanvas" xmlns:mc="http://schemas.openxmlformats.org/markup-compatibility/2006" xmlns:o="urn:schemas-microsoft-com:office:office" xmlns:r="http://schemas.openxmlformats.org/officeDocument/2006/relationships" xmlns:m="http://schemas.openxmlformats.org/officeDocument/2006/math" xmlns:v="urn:schemas-microsoft-com:vml" xmlns:wp14="http://schemas.microsoft.com/office/word/2010/wordprocessingDrawing" xmlns:wp="http://schemas.openxmlformats.org/drawingml/2006/wordprocessingDrawing" xmlns:w10="urn:schemas-microsoft-com:office:word" xmlns:w="http://schemas.openxmlformats.org/wordprocessingml/2006/main" xmlns:w14="http://schemas.microsoft.com/office/word/2010/wordml" xmlns:wpg="http://schemas.microsoft.com/office/word/2010/wordprocessingGroup" xmlns:wpi="http://schemas.microsoft.com/office/word/2010/wordprocessingInk" xmlns:wne="http://schemas.microsoft.com/office/word/2006/wordml" xmlns:wps="http://schemas.microsoft.com/office/word/2010/wordprocessingShape" mc:Ignorable="w14 wp14">
+<w:hdr xmlns:wpc="http://schemas.microsoft.com/office/word/2010/wordprocessingCanvas" xmlns:mo="http://schemas.microsoft.com/office/mac/office/2008/main" xmlns:mc="http://schemas.openxmlformats.org/markup-compatibility/2006" xmlns:mv="urn:schemas-microsoft-com:mac:vml" xmlns:o="urn:schemas-microsoft-com:office:office" xmlns:r="http://schemas.openxmlformats.org/officeDocument/2006/relationships" xmlns:m="http://schemas.openxmlformats.org/officeDocument/2006/math" xmlns:v="urn:schemas-microsoft-com:vml" xmlns:wp14="http://schemas.microsoft.com/office/word/2010/wordprocessingDrawing" xmlns:wp="http://schemas.openxmlformats.org/drawingml/2006/wordprocessingDrawing" xmlns:w10="urn:schemas-microsoft-com:office:word" xmlns:w="http://schemas.openxmlformats.org/wordprocessingml/2006/main" xmlns:w14="http://schemas.microsoft.com/office/word/2010/wordml" xmlns:wpg="http://schemas.microsoft.com/office/word/2010/wordprocessingGroup" xmlns:wpi="http://schemas.microsoft.com/office/word/2010/wordprocessingInk" xmlns:wne="http://schemas.microsoft.com/office/word/2006/wordml" xmlns:wps="http://schemas.microsoft.com/office/word/2010/wordprocessingShape" mc:Ignorable="w14 wp14">
   <w:p>
     <w:pPr>
       <w:pStyle w:val="Header"/>
@@ -18701,7 +18271,7 @@
 </file>
 
 <file path=word/header11.xml><?xml version="1.0" encoding="utf-8"?>
-<w:hdr xmlns:wpc="http://schemas.microsoft.com/office/word/2010/wordprocessingCanvas" xmlns:mc="http://schemas.openxmlformats.org/markup-compatibility/2006" xmlns:o="urn:schemas-microsoft-com:office:office" xmlns:r="http://schemas.openxmlformats.org/officeDocument/2006/relationships" xmlns:m="http://schemas.openxmlformats.org/officeDocument/2006/math" xmlns:v="urn:schemas-microsoft-com:vml" xmlns:wp14="http://schemas.microsoft.com/office/word/2010/wordprocessingDrawing" xmlns:wp="http://schemas.openxmlformats.org/drawingml/2006/wordprocessingDrawing" xmlns:w10="urn:schemas-microsoft-com:office:word" xmlns:w="http://schemas.openxmlformats.org/wordprocessingml/2006/main" xmlns:w14="http://schemas.microsoft.com/office/word/2010/wordml" xmlns:wpg="http://schemas.microsoft.com/office/word/2010/wordprocessingGroup" xmlns:wpi="http://schemas.microsoft.com/office/word/2010/wordprocessingInk" xmlns:wne="http://schemas.microsoft.com/office/word/2006/wordml" xmlns:wps="http://schemas.microsoft.com/office/word/2010/wordprocessingShape" mc:Ignorable="w14 wp14">
+<w:hdr xmlns:wpc="http://schemas.microsoft.com/office/word/2010/wordprocessingCanvas" xmlns:mo="http://schemas.microsoft.com/office/mac/office/2008/main" xmlns:mc="http://schemas.openxmlformats.org/markup-compatibility/2006" xmlns:mv="urn:schemas-microsoft-com:mac:vml" xmlns:o="urn:schemas-microsoft-com:office:office" xmlns:r="http://schemas.openxmlformats.org/officeDocument/2006/relationships" xmlns:m="http://schemas.openxmlformats.org/officeDocument/2006/math" xmlns:v="urn:schemas-microsoft-com:vml" xmlns:wp14="http://schemas.microsoft.com/office/word/2010/wordprocessingDrawing" xmlns:wp="http://schemas.openxmlformats.org/drawingml/2006/wordprocessingDrawing" xmlns:w10="urn:schemas-microsoft-com:office:word" xmlns:w="http://schemas.openxmlformats.org/wordprocessingml/2006/main" xmlns:w14="http://schemas.microsoft.com/office/word/2010/wordml" xmlns:wpg="http://schemas.microsoft.com/office/word/2010/wordprocessingGroup" xmlns:wpi="http://schemas.microsoft.com/office/word/2010/wordprocessingInk" xmlns:wne="http://schemas.microsoft.com/office/word/2006/wordml" xmlns:wps="http://schemas.microsoft.com/office/word/2010/wordprocessingShape" mc:Ignorable="w14 wp14">
   <w:p>
     <w:pPr>
       <w:pStyle w:val="Header"/>
@@ -18750,7 +18320,7 @@
 </file>
 
 <file path=word/header12.xml><?xml version="1.0" encoding="utf-8"?>
-<w:hdr xmlns:wpc="http://schemas.microsoft.com/office/word/2010/wordprocessingCanvas" xmlns:mc="http://schemas.openxmlformats.org/markup-compatibility/2006" xmlns:o="urn:schemas-microsoft-com:office:office" xmlns:r="http://schemas.openxmlformats.org/officeDocument/2006/relationships" xmlns:m="http://schemas.openxmlformats.org/officeDocument/2006/math" xmlns:v="urn:schemas-microsoft-com:vml" xmlns:wp14="http://schemas.microsoft.com/office/word/2010/wordprocessingDrawing" xmlns:wp="http://schemas.openxmlformats.org/drawingml/2006/wordprocessingDrawing" xmlns:w10="urn:schemas-microsoft-com:office:word" xmlns:w="http://schemas.openxmlformats.org/wordprocessingml/2006/main" xmlns:w14="http://schemas.microsoft.com/office/word/2010/wordml" xmlns:wpg="http://schemas.microsoft.com/office/word/2010/wordprocessingGroup" xmlns:wpi="http://schemas.microsoft.com/office/word/2010/wordprocessingInk" xmlns:wne="http://schemas.microsoft.com/office/word/2006/wordml" xmlns:wps="http://schemas.microsoft.com/office/word/2010/wordprocessingShape" mc:Ignorable="w14 wp14">
+<w:hdr xmlns:wpc="http://schemas.microsoft.com/office/word/2010/wordprocessingCanvas" xmlns:mo="http://schemas.microsoft.com/office/mac/office/2008/main" xmlns:mc="http://schemas.openxmlformats.org/markup-compatibility/2006" xmlns:mv="urn:schemas-microsoft-com:mac:vml" xmlns:o="urn:schemas-microsoft-com:office:office" xmlns:r="http://schemas.openxmlformats.org/officeDocument/2006/relationships" xmlns:m="http://schemas.openxmlformats.org/officeDocument/2006/math" xmlns:v="urn:schemas-microsoft-com:vml" xmlns:wp14="http://schemas.microsoft.com/office/word/2010/wordprocessingDrawing" xmlns:wp="http://schemas.openxmlformats.org/drawingml/2006/wordprocessingDrawing" xmlns:w10="urn:schemas-microsoft-com:office:word" xmlns:w="http://schemas.openxmlformats.org/wordprocessingml/2006/main" xmlns:w14="http://schemas.microsoft.com/office/word/2010/wordml" xmlns:wpg="http://schemas.microsoft.com/office/word/2010/wordprocessingGroup" xmlns:wpi="http://schemas.microsoft.com/office/word/2010/wordprocessingInk" xmlns:wne="http://schemas.microsoft.com/office/word/2006/wordml" xmlns:wps="http://schemas.microsoft.com/office/word/2010/wordprocessingShape" mc:Ignorable="w14 wp14">
   <w:p>
     <w:pPr>
       <w:pStyle w:val="Header"/>
@@ -18799,7 +18369,7 @@
 </file>
 
 <file path=word/header13.xml><?xml version="1.0" encoding="utf-8"?>
-<w:hdr xmlns:wpc="http://schemas.microsoft.com/office/word/2010/wordprocessingCanvas" xmlns:mc="http://schemas.openxmlformats.org/markup-compatibility/2006" xmlns:o="urn:schemas-microsoft-com:office:office" xmlns:r="http://schemas.openxmlformats.org/officeDocument/2006/relationships" xmlns:m="http://schemas.openxmlformats.org/officeDocument/2006/math" xmlns:v="urn:schemas-microsoft-com:vml" xmlns:wp14="http://schemas.microsoft.com/office/word/2010/wordprocessingDrawing" xmlns:wp="http://schemas.openxmlformats.org/drawingml/2006/wordprocessingDrawing" xmlns:w10="urn:schemas-microsoft-com:office:word" xmlns:w="http://schemas.openxmlformats.org/wordprocessingml/2006/main" xmlns:w14="http://schemas.microsoft.com/office/word/2010/wordml" xmlns:wpg="http://schemas.microsoft.com/office/word/2010/wordprocessingGroup" xmlns:wpi="http://schemas.microsoft.com/office/word/2010/wordprocessingInk" xmlns:wne="http://schemas.microsoft.com/office/word/2006/wordml" xmlns:wps="http://schemas.microsoft.com/office/word/2010/wordprocessingShape" mc:Ignorable="w14 wp14">
+<w:hdr xmlns:wpc="http://schemas.microsoft.com/office/word/2010/wordprocessingCanvas" xmlns:mo="http://schemas.microsoft.com/office/mac/office/2008/main" xmlns:mc="http://schemas.openxmlformats.org/markup-compatibility/2006" xmlns:mv="urn:schemas-microsoft-com:mac:vml" xmlns:o="urn:schemas-microsoft-com:office:office" xmlns:r="http://schemas.openxmlformats.org/officeDocument/2006/relationships" xmlns:m="http://schemas.openxmlformats.org/officeDocument/2006/math" xmlns:v="urn:schemas-microsoft-com:vml" xmlns:wp14="http://schemas.microsoft.com/office/word/2010/wordprocessingDrawing" xmlns:wp="http://schemas.openxmlformats.org/drawingml/2006/wordprocessingDrawing" xmlns:w10="urn:schemas-microsoft-com:office:word" xmlns:w="http://schemas.openxmlformats.org/wordprocessingml/2006/main" xmlns:w14="http://schemas.microsoft.com/office/word/2010/wordml" xmlns:wpg="http://schemas.microsoft.com/office/word/2010/wordprocessingGroup" xmlns:wpi="http://schemas.microsoft.com/office/word/2010/wordprocessingInk" xmlns:wne="http://schemas.microsoft.com/office/word/2006/wordml" xmlns:wps="http://schemas.microsoft.com/office/word/2010/wordprocessingShape" mc:Ignorable="w14 wp14">
   <w:p>
     <w:pPr>
       <w:pStyle w:val="Header"/>
@@ -18848,7 +18418,7 @@
 </file>
 
 <file path=word/header14.xml><?xml version="1.0" encoding="utf-8"?>
-<w:hdr xmlns:wpc="http://schemas.microsoft.com/office/word/2010/wordprocessingCanvas" xmlns:mc="http://schemas.openxmlformats.org/markup-compatibility/2006" xmlns:o="urn:schemas-microsoft-com:office:office" xmlns:r="http://schemas.openxmlformats.org/officeDocument/2006/relationships" xmlns:m="http://schemas.openxmlformats.org/officeDocument/2006/math" xmlns:v="urn:schemas-microsoft-com:vml" xmlns:wp14="http://schemas.microsoft.com/office/word/2010/wordprocessingDrawing" xmlns:wp="http://schemas.openxmlformats.org/drawingml/2006/wordprocessingDrawing" xmlns:w10="urn:schemas-microsoft-com:office:word" xmlns:w="http://schemas.openxmlformats.org/wordprocessingml/2006/main" xmlns:w14="http://schemas.microsoft.com/office/word/2010/wordml" xmlns:wpg="http://schemas.microsoft.com/office/word/2010/wordprocessingGroup" xmlns:wpi="http://schemas.microsoft.com/office/word/2010/wordprocessingInk" xmlns:wne="http://schemas.microsoft.com/office/word/2006/wordml" xmlns:wps="http://schemas.microsoft.com/office/word/2010/wordprocessingShape" mc:Ignorable="w14 wp14">
+<w:hdr xmlns:wpc="http://schemas.microsoft.com/office/word/2010/wordprocessingCanvas" xmlns:mo="http://schemas.microsoft.com/office/mac/office/2008/main" xmlns:mc="http://schemas.openxmlformats.org/markup-compatibility/2006" xmlns:mv="urn:schemas-microsoft-com:mac:vml" xmlns:o="urn:schemas-microsoft-com:office:office" xmlns:r="http://schemas.openxmlformats.org/officeDocument/2006/relationships" xmlns:m="http://schemas.openxmlformats.org/officeDocument/2006/math" xmlns:v="urn:schemas-microsoft-com:vml" xmlns:wp14="http://schemas.microsoft.com/office/word/2010/wordprocessingDrawing" xmlns:wp="http://schemas.openxmlformats.org/drawingml/2006/wordprocessingDrawing" xmlns:w10="urn:schemas-microsoft-com:office:word" xmlns:w="http://schemas.openxmlformats.org/wordprocessingml/2006/main" xmlns:w14="http://schemas.microsoft.com/office/word/2010/wordml" xmlns:wpg="http://schemas.microsoft.com/office/word/2010/wordprocessingGroup" xmlns:wpi="http://schemas.microsoft.com/office/word/2010/wordprocessingInk" xmlns:wne="http://schemas.microsoft.com/office/word/2006/wordml" xmlns:wps="http://schemas.microsoft.com/office/word/2010/wordprocessingShape" mc:Ignorable="w14 wp14">
   <w:p>
     <w:pPr>
       <w:pStyle w:val="Header"/>
@@ -18897,7 +18467,7 @@
 </file>
 
 <file path=word/header15.xml><?xml version="1.0" encoding="utf-8"?>
-<w:hdr xmlns:wpc="http://schemas.microsoft.com/office/word/2010/wordprocessingCanvas" xmlns:mc="http://schemas.openxmlformats.org/markup-compatibility/2006" xmlns:o="urn:schemas-microsoft-com:office:office" xmlns:r="http://schemas.openxmlformats.org/officeDocument/2006/relationships" xmlns:m="http://schemas.openxmlformats.org/officeDocument/2006/math" xmlns:v="urn:schemas-microsoft-com:vml" xmlns:wp14="http://schemas.microsoft.com/office/word/2010/wordprocessingDrawing" xmlns:wp="http://schemas.openxmlformats.org/drawingml/2006/wordprocessingDrawing" xmlns:w10="urn:schemas-microsoft-com:office:word" xmlns:w="http://schemas.openxmlformats.org/wordprocessingml/2006/main" xmlns:w14="http://schemas.microsoft.com/office/word/2010/wordml" xmlns:wpg="http://schemas.microsoft.com/office/word/2010/wordprocessingGroup" xmlns:wpi="http://schemas.microsoft.com/office/word/2010/wordprocessingInk" xmlns:wne="http://schemas.microsoft.com/office/word/2006/wordml" xmlns:wps="http://schemas.microsoft.com/office/word/2010/wordprocessingShape" mc:Ignorable="w14 wp14">
+<w:hdr xmlns:wpc="http://schemas.microsoft.com/office/word/2010/wordprocessingCanvas" xmlns:mo="http://schemas.microsoft.com/office/mac/office/2008/main" xmlns:mc="http://schemas.openxmlformats.org/markup-compatibility/2006" xmlns:mv="urn:schemas-microsoft-com:mac:vml" xmlns:o="urn:schemas-microsoft-com:office:office" xmlns:r="http://schemas.openxmlformats.org/officeDocument/2006/relationships" xmlns:m="http://schemas.openxmlformats.org/officeDocument/2006/math" xmlns:v="urn:schemas-microsoft-com:vml" xmlns:wp14="http://schemas.microsoft.com/office/word/2010/wordprocessingDrawing" xmlns:wp="http://schemas.openxmlformats.org/drawingml/2006/wordprocessingDrawing" xmlns:w10="urn:schemas-microsoft-com:office:word" xmlns:w="http://schemas.openxmlformats.org/wordprocessingml/2006/main" xmlns:w14="http://schemas.microsoft.com/office/word/2010/wordml" xmlns:wpg="http://schemas.microsoft.com/office/word/2010/wordprocessingGroup" xmlns:wpi="http://schemas.microsoft.com/office/word/2010/wordprocessingInk" xmlns:wne="http://schemas.microsoft.com/office/word/2006/wordml" xmlns:wps="http://schemas.microsoft.com/office/word/2010/wordprocessingShape" mc:Ignorable="w14 wp14">
   <w:p>
     <w:pPr>
       <w:pStyle w:val="Header"/>
@@ -18946,7 +18516,7 @@
 </file>
 
 <file path=word/header16.xml><?xml version="1.0" encoding="utf-8"?>
-<w:hdr xmlns:wpc="http://schemas.microsoft.com/office/word/2010/wordprocessingCanvas" xmlns:mc="http://schemas.openxmlformats.org/markup-compatibility/2006" xmlns:o="urn:schemas-microsoft-com:office:office" xmlns:r="http://schemas.openxmlformats.org/officeDocument/2006/relationships" xmlns:m="http://schemas.openxmlformats.org/officeDocument/2006/math" xmlns:v="urn:schemas-microsoft-com:vml" xmlns:wp14="http://schemas.microsoft.com/office/word/2010/wordprocessingDrawing" xmlns:wp="http://schemas.openxmlformats.org/drawingml/2006/wordprocessingDrawing" xmlns:w10="urn:schemas-microsoft-com:office:word" xmlns:w="http://schemas.openxmlformats.org/wordprocessingml/2006/main" xmlns:w14="http://schemas.microsoft.com/office/word/2010/wordml" xmlns:wpg="http://schemas.microsoft.com/office/word/2010/wordprocessingGroup" xmlns:wpi="http://schemas.microsoft.com/office/word/2010/wordprocessingInk" xmlns:wne="http://schemas.microsoft.com/office/word/2006/wordml" xmlns:wps="http://schemas.microsoft.com/office/word/2010/wordprocessingShape" mc:Ignorable="w14 wp14">
+<w:hdr xmlns:wpc="http://schemas.microsoft.com/office/word/2010/wordprocessingCanvas" xmlns:mo="http://schemas.microsoft.com/office/mac/office/2008/main" xmlns:mc="http://schemas.openxmlformats.org/markup-compatibility/2006" xmlns:mv="urn:schemas-microsoft-com:mac:vml" xmlns:o="urn:schemas-microsoft-com:office:office" xmlns:r="http://schemas.openxmlformats.org/officeDocument/2006/relationships" xmlns:m="http://schemas.openxmlformats.org/officeDocument/2006/math" xmlns:v="urn:schemas-microsoft-com:vml" xmlns:wp14="http://schemas.microsoft.com/office/word/2010/wordprocessingDrawing" xmlns:wp="http://schemas.openxmlformats.org/drawingml/2006/wordprocessingDrawing" xmlns:w10="urn:schemas-microsoft-com:office:word" xmlns:w="http://schemas.openxmlformats.org/wordprocessingml/2006/main" xmlns:w14="http://schemas.microsoft.com/office/word/2010/wordml" xmlns:wpg="http://schemas.microsoft.com/office/word/2010/wordprocessingGroup" xmlns:wpi="http://schemas.microsoft.com/office/word/2010/wordprocessingInk" xmlns:wne="http://schemas.microsoft.com/office/word/2006/wordml" xmlns:wps="http://schemas.microsoft.com/office/word/2010/wordprocessingShape" mc:Ignorable="w14 wp14">
   <w:p>
     <w:pPr>
       <w:pStyle w:val="Header"/>
@@ -18975,7 +18545,7 @@
 </file>
 
 <file path=word/header17.xml><?xml version="1.0" encoding="utf-8"?>
-<w:hdr xmlns:wpc="http://schemas.microsoft.com/office/word/2010/wordprocessingCanvas" xmlns:mc="http://schemas.openxmlformats.org/markup-compatibility/2006" xmlns:o="urn:schemas-microsoft-com:office:office" xmlns:r="http://schemas.openxmlformats.org/officeDocument/2006/relationships" xmlns:m="http://schemas.openxmlformats.org/officeDocument/2006/math" xmlns:v="urn:schemas-microsoft-com:vml" xmlns:wp14="http://schemas.microsoft.com/office/word/2010/wordprocessingDrawing" xmlns:wp="http://schemas.openxmlformats.org/drawingml/2006/wordprocessingDrawing" xmlns:w10="urn:schemas-microsoft-com:office:word" xmlns:w="http://schemas.openxmlformats.org/wordprocessingml/2006/main" xmlns:w14="http://schemas.microsoft.com/office/word/2010/wordml" xmlns:wpg="http://schemas.microsoft.com/office/word/2010/wordprocessingGroup" xmlns:wpi="http://schemas.microsoft.com/office/word/2010/wordprocessingInk" xmlns:wne="http://schemas.microsoft.com/office/word/2006/wordml" xmlns:wps="http://schemas.microsoft.com/office/word/2010/wordprocessingShape" mc:Ignorable="w14 wp14">
+<w:hdr xmlns:wpc="http://schemas.microsoft.com/office/word/2010/wordprocessingCanvas" xmlns:mo="http://schemas.microsoft.com/office/mac/office/2008/main" xmlns:mc="http://schemas.openxmlformats.org/markup-compatibility/2006" xmlns:mv="urn:schemas-microsoft-com:mac:vml" xmlns:o="urn:schemas-microsoft-com:office:office" xmlns:r="http://schemas.openxmlformats.org/officeDocument/2006/relationships" xmlns:m="http://schemas.openxmlformats.org/officeDocument/2006/math" xmlns:v="urn:schemas-microsoft-com:vml" xmlns:wp14="http://schemas.microsoft.com/office/word/2010/wordprocessingDrawing" xmlns:wp="http://schemas.openxmlformats.org/drawingml/2006/wordprocessingDrawing" xmlns:w10="urn:schemas-microsoft-com:office:word" xmlns:w="http://schemas.openxmlformats.org/wordprocessingml/2006/main" xmlns:w14="http://schemas.microsoft.com/office/word/2010/wordml" xmlns:wpg="http://schemas.microsoft.com/office/word/2010/wordprocessingGroup" xmlns:wpi="http://schemas.microsoft.com/office/word/2010/wordprocessingInk" xmlns:wne="http://schemas.microsoft.com/office/word/2006/wordml" xmlns:wps="http://schemas.microsoft.com/office/word/2010/wordprocessingShape" mc:Ignorable="w14 wp14">
   <w:p>
     <w:pPr>
       <w:pStyle w:val="Header"/>
@@ -19004,7 +18574,7 @@
 </file>
 
 <file path=word/header18.xml><?xml version="1.0" encoding="utf-8"?>
-<w:hdr xmlns:wpc="http://schemas.microsoft.com/office/word/2010/wordprocessingCanvas" xmlns:mc="http://schemas.openxmlformats.org/markup-compatibility/2006" xmlns:o="urn:schemas-microsoft-com:office:office" xmlns:r="http://schemas.openxmlformats.org/officeDocument/2006/relationships" xmlns:m="http://schemas.openxmlformats.org/officeDocument/2006/math" xmlns:v="urn:schemas-microsoft-com:vml" xmlns:wp14="http://schemas.microsoft.com/office/word/2010/wordprocessingDrawing" xmlns:wp="http://schemas.openxmlformats.org/drawingml/2006/wordprocessingDrawing" xmlns:w10="urn:schemas-microsoft-com:office:word" xmlns:w="http://schemas.openxmlformats.org/wordprocessingml/2006/main" xmlns:w14="http://schemas.microsoft.com/office/word/2010/wordml" xmlns:wpg="http://schemas.microsoft.com/office/word/2010/wordprocessingGroup" xmlns:wpi="http://schemas.microsoft.com/office/word/2010/wordprocessingInk" xmlns:wne="http://schemas.microsoft.com/office/word/2006/wordml" xmlns:wps="http://schemas.microsoft.com/office/word/2010/wordprocessingShape" mc:Ignorable="w14 wp14">
+<w:hdr xmlns:wpc="http://schemas.microsoft.com/office/word/2010/wordprocessingCanvas" xmlns:mo="http://schemas.microsoft.com/office/mac/office/2008/main" xmlns:mc="http://schemas.openxmlformats.org/markup-compatibility/2006" xmlns:mv="urn:schemas-microsoft-com:mac:vml" xmlns:o="urn:schemas-microsoft-com:office:office" xmlns:r="http://schemas.openxmlformats.org/officeDocument/2006/relationships" xmlns:m="http://schemas.openxmlformats.org/officeDocument/2006/math" xmlns:v="urn:schemas-microsoft-com:vml" xmlns:wp14="http://schemas.microsoft.com/office/word/2010/wordprocessingDrawing" xmlns:wp="http://schemas.openxmlformats.org/drawingml/2006/wordprocessingDrawing" xmlns:w10="urn:schemas-microsoft-com:office:word" xmlns:w="http://schemas.openxmlformats.org/wordprocessingml/2006/main" xmlns:w14="http://schemas.microsoft.com/office/word/2010/wordml" xmlns:wpg="http://schemas.microsoft.com/office/word/2010/wordprocessingGroup" xmlns:wpi="http://schemas.microsoft.com/office/word/2010/wordprocessingInk" xmlns:wne="http://schemas.microsoft.com/office/word/2006/wordml" xmlns:wps="http://schemas.microsoft.com/office/word/2010/wordprocessingShape" mc:Ignorable="w14 wp14">
   <w:p>
     <w:pPr>
       <w:pStyle w:val="Header"/>
@@ -19033,7 +18603,7 @@
 </file>
 
 <file path=word/header19.xml><?xml version="1.0" encoding="utf-8"?>
-<w:hdr xmlns:wpc="http://schemas.microsoft.com/office/word/2010/wordprocessingCanvas" xmlns:mc="http://schemas.openxmlformats.org/markup-compatibility/2006" xmlns:o="urn:schemas-microsoft-com:office:office" xmlns:r="http://schemas.openxmlformats.org/officeDocument/2006/relationships" xmlns:m="http://schemas.openxmlformats.org/officeDocument/2006/math" xmlns:v="urn:schemas-microsoft-com:vml" xmlns:wp14="http://schemas.microsoft.com/office/word/2010/wordprocessingDrawing" xmlns:wp="http://schemas.openxmlformats.org/drawingml/2006/wordprocessingDrawing" xmlns:w10="urn:schemas-microsoft-com:office:word" xmlns:w="http://schemas.openxmlformats.org/wordprocessingml/2006/main" xmlns:w14="http://schemas.microsoft.com/office/word/2010/wordml" xmlns:wpg="http://schemas.microsoft.com/office/word/2010/wordprocessingGroup" xmlns:wpi="http://schemas.microsoft.com/office/word/2010/wordprocessingInk" xmlns:wne="http://schemas.microsoft.com/office/word/2006/wordml" xmlns:wps="http://schemas.microsoft.com/office/word/2010/wordprocessingShape" mc:Ignorable="w14 wp14">
+<w:hdr xmlns:wpc="http://schemas.microsoft.com/office/word/2010/wordprocessingCanvas" xmlns:mo="http://schemas.microsoft.com/office/mac/office/2008/main" xmlns:mc="http://schemas.openxmlformats.org/markup-compatibility/2006" xmlns:mv="urn:schemas-microsoft-com:mac:vml" xmlns:o="urn:schemas-microsoft-com:office:office" xmlns:r="http://schemas.openxmlformats.org/officeDocument/2006/relationships" xmlns:m="http://schemas.openxmlformats.org/officeDocument/2006/math" xmlns:v="urn:schemas-microsoft-com:vml" xmlns:wp14="http://schemas.microsoft.com/office/word/2010/wordprocessingDrawing" xmlns:wp="http://schemas.openxmlformats.org/drawingml/2006/wordprocessingDrawing" xmlns:w10="urn:schemas-microsoft-com:office:word" xmlns:w="http://schemas.openxmlformats.org/wordprocessingml/2006/main" xmlns:w14="http://schemas.microsoft.com/office/word/2010/wordml" xmlns:wpg="http://schemas.microsoft.com/office/word/2010/wordprocessingGroup" xmlns:wpi="http://schemas.microsoft.com/office/word/2010/wordprocessingInk" xmlns:wne="http://schemas.microsoft.com/office/word/2006/wordml" xmlns:wps="http://schemas.microsoft.com/office/word/2010/wordprocessingShape" mc:Ignorable="w14 wp14">
   <w:p>
     <w:pPr>
       <w:pStyle w:val="Header"/>
@@ -19082,7 +18652,7 @@
 </file>
 
 <file path=word/header2.xml><?xml version="1.0" encoding="utf-8"?>
-<w:hdr xmlns:wpc="http://schemas.microsoft.com/office/word/2010/wordprocessingCanvas" xmlns:mc="http://schemas.openxmlformats.org/markup-compatibility/2006" xmlns:o="urn:schemas-microsoft-com:office:office" xmlns:r="http://schemas.openxmlformats.org/officeDocument/2006/relationships" xmlns:m="http://schemas.openxmlformats.org/officeDocument/2006/math" xmlns:v="urn:schemas-microsoft-com:vml" xmlns:wp14="http://schemas.microsoft.com/office/word/2010/wordprocessingDrawing" xmlns:wp="http://schemas.openxmlformats.org/drawingml/2006/wordprocessingDrawing" xmlns:w10="urn:schemas-microsoft-com:office:word" xmlns:w="http://schemas.openxmlformats.org/wordprocessingml/2006/main" xmlns:w14="http://schemas.microsoft.com/office/word/2010/wordml" xmlns:wpg="http://schemas.microsoft.com/office/word/2010/wordprocessingGroup" xmlns:wpi="http://schemas.microsoft.com/office/word/2010/wordprocessingInk" xmlns:wne="http://schemas.microsoft.com/office/word/2006/wordml" xmlns:wps="http://schemas.microsoft.com/office/word/2010/wordprocessingShape" mc:Ignorable="w14 wp14">
+<w:hdr xmlns:wpc="http://schemas.microsoft.com/office/word/2010/wordprocessingCanvas" xmlns:mo="http://schemas.microsoft.com/office/mac/office/2008/main" xmlns:mc="http://schemas.openxmlformats.org/markup-compatibility/2006" xmlns:mv="urn:schemas-microsoft-com:mac:vml" xmlns:o="urn:schemas-microsoft-com:office:office" xmlns:r="http://schemas.openxmlformats.org/officeDocument/2006/relationships" xmlns:m="http://schemas.openxmlformats.org/officeDocument/2006/math" xmlns:v="urn:schemas-microsoft-com:vml" xmlns:wp14="http://schemas.microsoft.com/office/word/2010/wordprocessingDrawing" xmlns:wp="http://schemas.openxmlformats.org/drawingml/2006/wordprocessingDrawing" xmlns:w10="urn:schemas-microsoft-com:office:word" xmlns:w="http://schemas.openxmlformats.org/wordprocessingml/2006/main" xmlns:w14="http://schemas.microsoft.com/office/word/2010/wordml" xmlns:wpg="http://schemas.microsoft.com/office/word/2010/wordprocessingGroup" xmlns:wpi="http://schemas.microsoft.com/office/word/2010/wordprocessingInk" xmlns:wne="http://schemas.microsoft.com/office/word/2006/wordml" xmlns:wps="http://schemas.microsoft.com/office/word/2010/wordprocessingShape" mc:Ignorable="w14 wp14">
   <w:p>
     <w:pPr>
       <w:pStyle w:val="Header"/>
@@ -19099,7 +18669,7 @@
 </file>
 
 <file path=word/header20.xml><?xml version="1.0" encoding="utf-8"?>
-<w:hdr xmlns:wpc="http://schemas.microsoft.com/office/word/2010/wordprocessingCanvas" xmlns:mc="http://schemas.openxmlformats.org/markup-compatibility/2006" xmlns:o="urn:schemas-microsoft-com:office:office" xmlns:r="http://schemas.openxmlformats.org/officeDocument/2006/relationships" xmlns:m="http://schemas.openxmlformats.org/officeDocument/2006/math" xmlns:v="urn:schemas-microsoft-com:vml" xmlns:wp14="http://schemas.microsoft.com/office/word/2010/wordprocessingDrawing" xmlns:wp="http://schemas.openxmlformats.org/drawingml/2006/wordprocessingDrawing" xmlns:w10="urn:schemas-microsoft-com:office:word" xmlns:w="http://schemas.openxmlformats.org/wordprocessingml/2006/main" xmlns:w14="http://schemas.microsoft.com/office/word/2010/wordml" xmlns:wpg="http://schemas.microsoft.com/office/word/2010/wordprocessingGroup" xmlns:wpi="http://schemas.microsoft.com/office/word/2010/wordprocessingInk" xmlns:wne="http://schemas.microsoft.com/office/word/2006/wordml" xmlns:wps="http://schemas.microsoft.com/office/word/2010/wordprocessingShape" mc:Ignorable="w14 wp14">
+<w:hdr xmlns:wpc="http://schemas.microsoft.com/office/word/2010/wordprocessingCanvas" xmlns:mo="http://schemas.microsoft.com/office/mac/office/2008/main" xmlns:mc="http://schemas.openxmlformats.org/markup-compatibility/2006" xmlns:mv="urn:schemas-microsoft-com:mac:vml" xmlns:o="urn:schemas-microsoft-com:office:office" xmlns:r="http://schemas.openxmlformats.org/officeDocument/2006/relationships" xmlns:m="http://schemas.openxmlformats.org/officeDocument/2006/math" xmlns:v="urn:schemas-microsoft-com:vml" xmlns:wp14="http://schemas.microsoft.com/office/word/2010/wordprocessingDrawing" xmlns:wp="http://schemas.openxmlformats.org/drawingml/2006/wordprocessingDrawing" xmlns:w10="urn:schemas-microsoft-com:office:word" xmlns:w="http://schemas.openxmlformats.org/wordprocessingml/2006/main" xmlns:w14="http://schemas.microsoft.com/office/word/2010/wordml" xmlns:wpg="http://schemas.microsoft.com/office/word/2010/wordprocessingGroup" xmlns:wpi="http://schemas.microsoft.com/office/word/2010/wordprocessingInk" xmlns:wne="http://schemas.microsoft.com/office/word/2006/wordml" xmlns:wps="http://schemas.microsoft.com/office/word/2010/wordprocessingShape" mc:Ignorable="w14 wp14">
   <w:p>
     <w:pPr>
       <w:pStyle w:val="Header"/>
@@ -19148,7 +18718,7 @@
 </file>
 
 <file path=word/header21.xml><?xml version="1.0" encoding="utf-8"?>
-<w:hdr xmlns:wpc="http://schemas.microsoft.com/office/word/2010/wordprocessingCanvas" xmlns:mc="http://schemas.openxmlformats.org/markup-compatibility/2006" xmlns:o="urn:schemas-microsoft-com:office:office" xmlns:r="http://schemas.openxmlformats.org/officeDocument/2006/relationships" xmlns:m="http://schemas.openxmlformats.org/officeDocument/2006/math" xmlns:v="urn:schemas-microsoft-com:vml" xmlns:wp14="http://schemas.microsoft.com/office/word/2010/wordprocessingDrawing" xmlns:wp="http://schemas.openxmlformats.org/drawingml/2006/wordprocessingDrawing" xmlns:w10="urn:schemas-microsoft-com:office:word" xmlns:w="http://schemas.openxmlformats.org/wordprocessingml/2006/main" xmlns:w14="http://schemas.microsoft.com/office/word/2010/wordml" xmlns:wpg="http://schemas.microsoft.com/office/word/2010/wordprocessingGroup" xmlns:wpi="http://schemas.microsoft.com/office/word/2010/wordprocessingInk" xmlns:wne="http://schemas.microsoft.com/office/word/2006/wordml" xmlns:wps="http://schemas.microsoft.com/office/word/2010/wordprocessingShape" mc:Ignorable="w14 wp14">
+<w:hdr xmlns:wpc="http://schemas.microsoft.com/office/word/2010/wordprocessingCanvas" xmlns:mo="http://schemas.microsoft.com/office/mac/office/2008/main" xmlns:mc="http://schemas.openxmlformats.org/markup-compatibility/2006" xmlns:mv="urn:schemas-microsoft-com:mac:vml" xmlns:o="urn:schemas-microsoft-com:office:office" xmlns:r="http://schemas.openxmlformats.org/officeDocument/2006/relationships" xmlns:m="http://schemas.openxmlformats.org/officeDocument/2006/math" xmlns:v="urn:schemas-microsoft-com:vml" xmlns:wp14="http://schemas.microsoft.com/office/word/2010/wordprocessingDrawing" xmlns:wp="http://schemas.openxmlformats.org/drawingml/2006/wordprocessingDrawing" xmlns:w10="urn:schemas-microsoft-com:office:word" xmlns:w="http://schemas.openxmlformats.org/wordprocessingml/2006/main" xmlns:w14="http://schemas.microsoft.com/office/word/2010/wordml" xmlns:wpg="http://schemas.microsoft.com/office/word/2010/wordprocessingGroup" xmlns:wpi="http://schemas.microsoft.com/office/word/2010/wordprocessingInk" xmlns:wne="http://schemas.microsoft.com/office/word/2006/wordml" xmlns:wps="http://schemas.microsoft.com/office/word/2010/wordprocessingShape" mc:Ignorable="w14 wp14">
   <w:p>
     <w:pPr>
       <w:pStyle w:val="Header"/>
@@ -19197,7 +18767,7 @@
 </file>
 
 <file path=word/header22.xml><?xml version="1.0" encoding="utf-8"?>
-<w:hdr xmlns:wpc="http://schemas.microsoft.com/office/word/2010/wordprocessingCanvas" xmlns:mc="http://schemas.openxmlformats.org/markup-compatibility/2006" xmlns:o="urn:schemas-microsoft-com:office:office" xmlns:r="http://schemas.openxmlformats.org/officeDocument/2006/relationships" xmlns:m="http://schemas.openxmlformats.org/officeDocument/2006/math" xmlns:v="urn:schemas-microsoft-com:vml" xmlns:wp14="http://schemas.microsoft.com/office/word/2010/wordprocessingDrawing" xmlns:wp="http://schemas.openxmlformats.org/drawingml/2006/wordprocessingDrawing" xmlns:w10="urn:schemas-microsoft-com:office:word" xmlns:w="http://schemas.openxmlformats.org/wordprocessingml/2006/main" xmlns:w14="http://schemas.microsoft.com/office/word/2010/wordml" xmlns:wpg="http://schemas.microsoft.com/office/word/2010/wordprocessingGroup" xmlns:wpi="http://schemas.microsoft.com/office/word/2010/wordprocessingInk" xmlns:wne="http://schemas.microsoft.com/office/word/2006/wordml" xmlns:wps="http://schemas.microsoft.com/office/word/2010/wordprocessingShape" mc:Ignorable="w14 wp14">
+<w:hdr xmlns:wpc="http://schemas.microsoft.com/office/word/2010/wordprocessingCanvas" xmlns:mo="http://schemas.microsoft.com/office/mac/office/2008/main" xmlns:mc="http://schemas.openxmlformats.org/markup-compatibility/2006" xmlns:mv="urn:schemas-microsoft-com:mac:vml" xmlns:o="urn:schemas-microsoft-com:office:office" xmlns:r="http://schemas.openxmlformats.org/officeDocument/2006/relationships" xmlns:m="http://schemas.openxmlformats.org/officeDocument/2006/math" xmlns:v="urn:schemas-microsoft-com:vml" xmlns:wp14="http://schemas.microsoft.com/office/word/2010/wordprocessingDrawing" xmlns:wp="http://schemas.openxmlformats.org/drawingml/2006/wordprocessingDrawing" xmlns:w10="urn:schemas-microsoft-com:office:word" xmlns:w="http://schemas.openxmlformats.org/wordprocessingml/2006/main" xmlns:w14="http://schemas.microsoft.com/office/word/2010/wordml" xmlns:wpg="http://schemas.microsoft.com/office/word/2010/wordprocessingGroup" xmlns:wpi="http://schemas.microsoft.com/office/word/2010/wordprocessingInk" xmlns:wne="http://schemas.microsoft.com/office/word/2006/wordml" xmlns:wps="http://schemas.microsoft.com/office/word/2010/wordprocessingShape" mc:Ignorable="w14 wp14">
   <w:p>
     <w:pPr>
       <w:pStyle w:val="Header"/>
@@ -19246,7 +18816,7 @@
 </file>
 
 <file path=word/header23.xml><?xml version="1.0" encoding="utf-8"?>
-<w:hdr xmlns:wpc="http://schemas.microsoft.com/office/word/2010/wordprocessingCanvas" xmlns:mc="http://schemas.openxmlformats.org/markup-compatibility/2006" xmlns:o="urn:schemas-microsoft-com:office:office" xmlns:r="http://schemas.openxmlformats.org/officeDocument/2006/relationships" xmlns:m="http://schemas.openxmlformats.org/officeDocument/2006/math" xmlns:v="urn:schemas-microsoft-com:vml" xmlns:wp14="http://schemas.microsoft.com/office/word/2010/wordprocessingDrawing" xmlns:wp="http://schemas.openxmlformats.org/drawingml/2006/wordprocessingDrawing" xmlns:w10="urn:schemas-microsoft-com:office:word" xmlns:w="http://schemas.openxmlformats.org/wordprocessingml/2006/main" xmlns:w14="http://schemas.microsoft.com/office/word/2010/wordml" xmlns:wpg="http://schemas.microsoft.com/office/word/2010/wordprocessingGroup" xmlns:wpi="http://schemas.microsoft.com/office/word/2010/wordprocessingInk" xmlns:wne="http://schemas.microsoft.com/office/word/2006/wordml" xmlns:wps="http://schemas.microsoft.com/office/word/2010/wordprocessingShape" mc:Ignorable="w14 wp14">
+<w:hdr xmlns:wpc="http://schemas.microsoft.com/office/word/2010/wordprocessingCanvas" xmlns:mo="http://schemas.microsoft.com/office/mac/office/2008/main" xmlns:mc="http://schemas.openxmlformats.org/markup-compatibility/2006" xmlns:mv="urn:schemas-microsoft-com:mac:vml" xmlns:o="urn:schemas-microsoft-com:office:office" xmlns:r="http://schemas.openxmlformats.org/officeDocument/2006/relationships" xmlns:m="http://schemas.openxmlformats.org/officeDocument/2006/math" xmlns:v="urn:schemas-microsoft-com:vml" xmlns:wp14="http://schemas.microsoft.com/office/word/2010/wordprocessingDrawing" xmlns:wp="http://schemas.openxmlformats.org/drawingml/2006/wordprocessingDrawing" xmlns:w10="urn:schemas-microsoft-com:office:word" xmlns:w="http://schemas.openxmlformats.org/wordprocessingml/2006/main" xmlns:w14="http://schemas.microsoft.com/office/word/2010/wordml" xmlns:wpg="http://schemas.microsoft.com/office/word/2010/wordprocessingGroup" xmlns:wpi="http://schemas.microsoft.com/office/word/2010/wordprocessingInk" xmlns:wne="http://schemas.microsoft.com/office/word/2006/wordml" xmlns:wps="http://schemas.microsoft.com/office/word/2010/wordprocessingShape" mc:Ignorable="w14 wp14">
   <w:p>
     <w:pPr>
       <w:pStyle w:val="Header"/>
@@ -19295,7 +18865,7 @@
 </file>
 
 <file path=word/header24.xml><?xml version="1.0" encoding="utf-8"?>
-<w:hdr xmlns:wpc="http://schemas.microsoft.com/office/word/2010/wordprocessingCanvas" xmlns:mc="http://schemas.openxmlformats.org/markup-compatibility/2006" xmlns:o="urn:schemas-microsoft-com:office:office" xmlns:r="http://schemas.openxmlformats.org/officeDocument/2006/relationships" xmlns:m="http://schemas.openxmlformats.org/officeDocument/2006/math" xmlns:v="urn:schemas-microsoft-com:vml" xmlns:wp14="http://schemas.microsoft.com/office/word/2010/wordprocessingDrawing" xmlns:wp="http://schemas.openxmlformats.org/drawingml/2006/wordprocessingDrawing" xmlns:w10="urn:schemas-microsoft-com:office:word" xmlns:w="http://schemas.openxmlformats.org/wordprocessingml/2006/main" xmlns:w14="http://schemas.microsoft.com/office/word/2010/wordml" xmlns:wpg="http://schemas.microsoft.com/office/word/2010/wordprocessingGroup" xmlns:wpi="http://schemas.microsoft.com/office/word/2010/wordprocessingInk" xmlns:wne="http://schemas.microsoft.com/office/word/2006/wordml" xmlns:wps="http://schemas.microsoft.com/office/word/2010/wordprocessingShape" mc:Ignorable="w14 wp14">
+<w:hdr xmlns:wpc="http://schemas.microsoft.com/office/word/2010/wordprocessingCanvas" xmlns:mo="http://schemas.microsoft.com/office/mac/office/2008/main" xmlns:mc="http://schemas.openxmlformats.org/markup-compatibility/2006" xmlns:mv="urn:schemas-microsoft-com:mac:vml" xmlns:o="urn:schemas-microsoft-com:office:office" xmlns:r="http://schemas.openxmlformats.org/officeDocument/2006/relationships" xmlns:m="http://schemas.openxmlformats.org/officeDocument/2006/math" xmlns:v="urn:schemas-microsoft-com:vml" xmlns:wp14="http://schemas.microsoft.com/office/word/2010/wordprocessingDrawing" xmlns:wp="http://schemas.openxmlformats.org/drawingml/2006/wordprocessingDrawing" xmlns:w10="urn:schemas-microsoft-com:office:word" xmlns:w="http://schemas.openxmlformats.org/wordprocessingml/2006/main" xmlns:w14="http://schemas.microsoft.com/office/word/2010/wordml" xmlns:wpg="http://schemas.microsoft.com/office/word/2010/wordprocessingGroup" xmlns:wpi="http://schemas.microsoft.com/office/word/2010/wordprocessingInk" xmlns:wne="http://schemas.microsoft.com/office/word/2006/wordml" xmlns:wps="http://schemas.microsoft.com/office/word/2010/wordprocessingShape" mc:Ignorable="w14 wp14">
   <w:p>
     <w:pPr>
       <w:pStyle w:val="Header"/>
@@ -19344,7 +18914,7 @@
 </file>
 
 <file path=word/header25.xml><?xml version="1.0" encoding="utf-8"?>
-<w:hdr xmlns:wpc="http://schemas.microsoft.com/office/word/2010/wordprocessingCanvas" xmlns:mc="http://schemas.openxmlformats.org/markup-compatibility/2006" xmlns:o="urn:schemas-microsoft-com:office:office" xmlns:r="http://schemas.openxmlformats.org/officeDocument/2006/relationships" xmlns:m="http://schemas.openxmlformats.org/officeDocument/2006/math" xmlns:v="urn:schemas-microsoft-com:vml" xmlns:wp14="http://schemas.microsoft.com/office/word/2010/wordprocessingDrawing" xmlns:wp="http://schemas.openxmlformats.org/drawingml/2006/wordprocessingDrawing" xmlns:w10="urn:schemas-microsoft-com:office:word" xmlns:w="http://schemas.openxmlformats.org/wordprocessingml/2006/main" xmlns:w14="http://schemas.microsoft.com/office/word/2010/wordml" xmlns:wpg="http://schemas.microsoft.com/office/word/2010/wordprocessingGroup" xmlns:wpi="http://schemas.microsoft.com/office/word/2010/wordprocessingInk" xmlns:wne="http://schemas.microsoft.com/office/word/2006/wordml" xmlns:wps="http://schemas.microsoft.com/office/word/2010/wordprocessingShape" mc:Ignorable="w14 wp14">
+<w:hdr xmlns:wpc="http://schemas.microsoft.com/office/word/2010/wordprocessingCanvas" xmlns:mo="http://schemas.microsoft.com/office/mac/office/2008/main" xmlns:mc="http://schemas.openxmlformats.org/markup-compatibility/2006" xmlns:mv="urn:schemas-microsoft-com:mac:vml" xmlns:o="urn:schemas-microsoft-com:office:office" xmlns:r="http://schemas.openxmlformats.org/officeDocument/2006/relationships" xmlns:m="http://schemas.openxmlformats.org/officeDocument/2006/math" xmlns:v="urn:schemas-microsoft-com:vml" xmlns:wp14="http://schemas.microsoft.com/office/word/2010/wordprocessingDrawing" xmlns:wp="http://schemas.openxmlformats.org/drawingml/2006/wordprocessingDrawing" xmlns:w10="urn:schemas-microsoft-com:office:word" xmlns:w="http://schemas.openxmlformats.org/wordprocessingml/2006/main" xmlns:w14="http://schemas.microsoft.com/office/word/2010/wordml" xmlns:wpg="http://schemas.microsoft.com/office/word/2010/wordprocessingGroup" xmlns:wpi="http://schemas.microsoft.com/office/word/2010/wordprocessingInk" xmlns:wne="http://schemas.microsoft.com/office/word/2006/wordml" xmlns:wps="http://schemas.microsoft.com/office/word/2010/wordprocessingShape" mc:Ignorable="w14 wp14">
   <w:p>
     <w:pPr>
       <w:pStyle w:val="Header"/>
@@ -19393,7 +18963,7 @@
 </file>
 
 <file path=word/header26.xml><?xml version="1.0" encoding="utf-8"?>
-<w:hdr xmlns:wpc="http://schemas.microsoft.com/office/word/2010/wordprocessingCanvas" xmlns:mc="http://schemas.openxmlformats.org/markup-compatibility/2006" xmlns:o="urn:schemas-microsoft-com:office:office" xmlns:r="http://schemas.openxmlformats.org/officeDocument/2006/relationships" xmlns:m="http://schemas.openxmlformats.org/officeDocument/2006/math" xmlns:v="urn:schemas-microsoft-com:vml" xmlns:wp14="http://schemas.microsoft.com/office/word/2010/wordprocessingDrawing" xmlns:wp="http://schemas.openxmlformats.org/drawingml/2006/wordprocessingDrawing" xmlns:w10="urn:schemas-microsoft-com:office:word" xmlns:w="http://schemas.openxmlformats.org/wordprocessingml/2006/main" xmlns:w14="http://schemas.microsoft.com/office/word/2010/wordml" xmlns:wpg="http://schemas.microsoft.com/office/word/2010/wordprocessingGroup" xmlns:wpi="http://schemas.microsoft.com/office/word/2010/wordprocessingInk" xmlns:wne="http://schemas.microsoft.com/office/word/2006/wordml" xmlns:wps="http://schemas.microsoft.com/office/word/2010/wordprocessingShape" mc:Ignorable="w14 wp14">
+<w:hdr xmlns:wpc="http://schemas.microsoft.com/office/word/2010/wordprocessingCanvas" xmlns:mo="http://schemas.microsoft.com/office/mac/office/2008/main" xmlns:mc="http://schemas.openxmlformats.org/markup-compatibility/2006" xmlns:mv="urn:schemas-microsoft-com:mac:vml" xmlns:o="urn:schemas-microsoft-com:office:office" xmlns:r="http://schemas.openxmlformats.org/officeDocument/2006/relationships" xmlns:m="http://schemas.openxmlformats.org/officeDocument/2006/math" xmlns:v="urn:schemas-microsoft-com:vml" xmlns:wp14="http://schemas.microsoft.com/office/word/2010/wordprocessingDrawing" xmlns:wp="http://schemas.openxmlformats.org/drawingml/2006/wordprocessingDrawing" xmlns:w10="urn:schemas-microsoft-com:office:word" xmlns:w="http://schemas.openxmlformats.org/wordprocessingml/2006/main" xmlns:w14="http://schemas.microsoft.com/office/word/2010/wordml" xmlns:wpg="http://schemas.microsoft.com/office/word/2010/wordprocessingGroup" xmlns:wpi="http://schemas.microsoft.com/office/word/2010/wordprocessingInk" xmlns:wne="http://schemas.microsoft.com/office/word/2006/wordml" xmlns:wps="http://schemas.microsoft.com/office/word/2010/wordprocessingShape" mc:Ignorable="w14 wp14">
   <w:p>
     <w:pPr>
       <w:pStyle w:val="Header"/>
@@ -19442,7 +19012,7 @@
 </file>
 
 <file path=word/header27.xml><?xml version="1.0" encoding="utf-8"?>
-<w:hdr xmlns:wpc="http://schemas.microsoft.com/office/word/2010/wordprocessingCanvas" xmlns:mc="http://schemas.openxmlformats.org/markup-compatibility/2006" xmlns:o="urn:schemas-microsoft-com:office:office" xmlns:r="http://schemas.openxmlformats.org/officeDocument/2006/relationships" xmlns:m="http://schemas.openxmlformats.org/officeDocument/2006/math" xmlns:v="urn:schemas-microsoft-com:vml" xmlns:wp14="http://schemas.microsoft.com/office/word/2010/wordprocessingDrawing" xmlns:wp="http://schemas.openxmlformats.org/drawingml/2006/wordprocessingDrawing" xmlns:w10="urn:schemas-microsoft-com:office:word" xmlns:w="http://schemas.openxmlformats.org/wordprocessingml/2006/main" xmlns:w14="http://schemas.microsoft.com/office/word/2010/wordml" xmlns:wpg="http://schemas.microsoft.com/office/word/2010/wordprocessingGroup" xmlns:wpi="http://schemas.microsoft.com/office/word/2010/wordprocessingInk" xmlns:wne="http://schemas.microsoft.com/office/word/2006/wordml" xmlns:wps="http://schemas.microsoft.com/office/word/2010/wordprocessingShape" mc:Ignorable="w14 wp14">
+<w:hdr xmlns:wpc="http://schemas.microsoft.com/office/word/2010/wordprocessingCanvas" xmlns:mo="http://schemas.microsoft.com/office/mac/office/2008/main" xmlns:mc="http://schemas.openxmlformats.org/markup-compatibility/2006" xmlns:mv="urn:schemas-microsoft-com:mac:vml" xmlns:o="urn:schemas-microsoft-com:office:office" xmlns:r="http://schemas.openxmlformats.org/officeDocument/2006/relationships" xmlns:m="http://schemas.openxmlformats.org/officeDocument/2006/math" xmlns:v="urn:schemas-microsoft-com:vml" xmlns:wp14="http://schemas.microsoft.com/office/word/2010/wordprocessingDrawing" xmlns:wp="http://schemas.openxmlformats.org/drawingml/2006/wordprocessingDrawing" xmlns:w10="urn:schemas-microsoft-com:office:word" xmlns:w="http://schemas.openxmlformats.org/wordprocessingml/2006/main" xmlns:w14="http://schemas.microsoft.com/office/word/2010/wordml" xmlns:wpg="http://schemas.microsoft.com/office/word/2010/wordprocessingGroup" xmlns:wpi="http://schemas.microsoft.com/office/word/2010/wordprocessingInk" xmlns:wne="http://schemas.microsoft.com/office/word/2006/wordml" xmlns:wps="http://schemas.microsoft.com/office/word/2010/wordprocessingShape" mc:Ignorable="w14 wp14">
   <w:p>
     <w:pPr>
       <w:pStyle w:val="Header"/>
@@ -19491,7 +19061,7 @@
 </file>
 
 <file path=word/header28.xml><?xml version="1.0" encoding="utf-8"?>
-<w:hdr xmlns:wpc="http://schemas.microsoft.com/office/word/2010/wordprocessingCanvas" xmlns:mc="http://schemas.openxmlformats.org/markup-compatibility/2006" xmlns:o="urn:schemas-microsoft-com:office:office" xmlns:r="http://schemas.openxmlformats.org/officeDocument/2006/relationships" xmlns:m="http://schemas.openxmlformats.org/officeDocument/2006/math" xmlns:v="urn:schemas-microsoft-com:vml" xmlns:wp14="http://schemas.microsoft.com/office/word/2010/wordprocessingDrawing" xmlns:wp="http://schemas.openxmlformats.org/drawingml/2006/wordprocessingDrawing" xmlns:w10="urn:schemas-microsoft-com:office:word" xmlns:w="http://schemas.openxmlformats.org/wordprocessingml/2006/main" xmlns:w14="http://schemas.microsoft.com/office/word/2010/wordml" xmlns:wpg="http://schemas.microsoft.com/office/word/2010/wordprocessingGroup" xmlns:wpi="http://schemas.microsoft.com/office/word/2010/wordprocessingInk" xmlns:wne="http://schemas.microsoft.com/office/word/2006/wordml" xmlns:wps="http://schemas.microsoft.com/office/word/2010/wordprocessingShape" mc:Ignorable="w14 wp14">
+<w:hdr xmlns:wpc="http://schemas.microsoft.com/office/word/2010/wordprocessingCanvas" xmlns:mo="http://schemas.microsoft.com/office/mac/office/2008/main" xmlns:mc="http://schemas.openxmlformats.org/markup-compatibility/2006" xmlns:mv="urn:schemas-microsoft-com:mac:vml" xmlns:o="urn:schemas-microsoft-com:office:office" xmlns:r="http://schemas.openxmlformats.org/officeDocument/2006/relationships" xmlns:m="http://schemas.openxmlformats.org/officeDocument/2006/math" xmlns:v="urn:schemas-microsoft-com:vml" xmlns:wp14="http://schemas.microsoft.com/office/word/2010/wordprocessingDrawing" xmlns:wp="http://schemas.openxmlformats.org/drawingml/2006/wordprocessingDrawing" xmlns:w10="urn:schemas-microsoft-com:office:word" xmlns:w="http://schemas.openxmlformats.org/wordprocessingml/2006/main" xmlns:w14="http://schemas.microsoft.com/office/word/2010/wordml" xmlns:wpg="http://schemas.microsoft.com/office/word/2010/wordprocessingGroup" xmlns:wpi="http://schemas.microsoft.com/office/word/2010/wordprocessingInk" xmlns:wne="http://schemas.microsoft.com/office/word/2006/wordml" xmlns:wps="http://schemas.microsoft.com/office/word/2010/wordprocessingShape" mc:Ignorable="w14 wp14">
   <w:p>
     <w:pPr>
       <w:pStyle w:val="Header"/>
@@ -19540,7 +19110,7 @@
 </file>
 
 <file path=word/header29.xml><?xml version="1.0" encoding="utf-8"?>
-<w:hdr xmlns:wpc="http://schemas.microsoft.com/office/word/2010/wordprocessingCanvas" xmlns:mc="http://schemas.openxmlformats.org/markup-compatibility/2006" xmlns:o="urn:schemas-microsoft-com:office:office" xmlns:r="http://schemas.openxmlformats.org/officeDocument/2006/relationships" xmlns:m="http://schemas.openxmlformats.org/officeDocument/2006/math" xmlns:v="urn:schemas-microsoft-com:vml" xmlns:wp14="http://schemas.microsoft.com/office/word/2010/wordprocessingDrawing" xmlns:wp="http://schemas.openxmlformats.org/drawingml/2006/wordprocessingDrawing" xmlns:w10="urn:schemas-microsoft-com:office:word" xmlns:w="http://schemas.openxmlformats.org/wordprocessingml/2006/main" xmlns:w14="http://schemas.microsoft.com/office/word/2010/wordml" xmlns:wpg="http://schemas.microsoft.com/office/word/2010/wordprocessingGroup" xmlns:wpi="http://schemas.microsoft.com/office/word/2010/wordprocessingInk" xmlns:wne="http://schemas.microsoft.com/office/word/2006/wordml" xmlns:wps="http://schemas.microsoft.com/office/word/2010/wordprocessingShape" mc:Ignorable="w14 wp14">
+<w:hdr xmlns:wpc="http://schemas.microsoft.com/office/word/2010/wordprocessingCanvas" xmlns:mo="http://schemas.microsoft.com/office/mac/office/2008/main" xmlns:mc="http://schemas.openxmlformats.org/markup-compatibility/2006" xmlns:mv="urn:schemas-microsoft-com:mac:vml" xmlns:o="urn:schemas-microsoft-com:office:office" xmlns:r="http://schemas.openxmlformats.org/officeDocument/2006/relationships" xmlns:m="http://schemas.openxmlformats.org/officeDocument/2006/math" xmlns:v="urn:schemas-microsoft-com:vml" xmlns:wp14="http://schemas.microsoft.com/office/word/2010/wordprocessingDrawing" xmlns:wp="http://schemas.openxmlformats.org/drawingml/2006/wordprocessingDrawing" xmlns:w10="urn:schemas-microsoft-com:office:word" xmlns:w="http://schemas.openxmlformats.org/wordprocessingml/2006/main" xmlns:w14="http://schemas.microsoft.com/office/word/2010/wordml" xmlns:wpg="http://schemas.microsoft.com/office/word/2010/wordprocessingGroup" xmlns:wpi="http://schemas.microsoft.com/office/word/2010/wordprocessingInk" xmlns:wne="http://schemas.microsoft.com/office/word/2006/wordml" xmlns:wps="http://schemas.microsoft.com/office/word/2010/wordprocessingShape" mc:Ignorable="w14 wp14">
   <w:p>
     <w:pPr>
       <w:pStyle w:val="Header"/>
@@ -19589,7 +19159,7 @@
 </file>
 
 <file path=word/header3.xml><?xml version="1.0" encoding="utf-8"?>
-<w:hdr xmlns:wpc="http://schemas.microsoft.com/office/word/2010/wordprocessingCanvas" xmlns:mc="http://schemas.openxmlformats.org/markup-compatibility/2006" xmlns:o="urn:schemas-microsoft-com:office:office" xmlns:r="http://schemas.openxmlformats.org/officeDocument/2006/relationships" xmlns:m="http://schemas.openxmlformats.org/officeDocument/2006/math" xmlns:v="urn:schemas-microsoft-com:vml" xmlns:wp14="http://schemas.microsoft.com/office/word/2010/wordprocessingDrawing" xmlns:wp="http://schemas.openxmlformats.org/drawingml/2006/wordprocessingDrawing" xmlns:w10="urn:schemas-microsoft-com:office:word" xmlns:w="http://schemas.openxmlformats.org/wordprocessingml/2006/main" xmlns:w14="http://schemas.microsoft.com/office/word/2010/wordml" xmlns:wpg="http://schemas.microsoft.com/office/word/2010/wordprocessingGroup" xmlns:wpi="http://schemas.microsoft.com/office/word/2010/wordprocessingInk" xmlns:wne="http://schemas.microsoft.com/office/word/2006/wordml" xmlns:wps="http://schemas.microsoft.com/office/word/2010/wordprocessingShape" mc:Ignorable="w14 wp14">
+<w:hdr xmlns:wpc="http://schemas.microsoft.com/office/word/2010/wordprocessingCanvas" xmlns:mo="http://schemas.microsoft.com/office/mac/office/2008/main" xmlns:mc="http://schemas.openxmlformats.org/markup-compatibility/2006" xmlns:mv="urn:schemas-microsoft-com:mac:vml" xmlns:o="urn:schemas-microsoft-com:office:office" xmlns:r="http://schemas.openxmlformats.org/officeDocument/2006/relationships" xmlns:m="http://schemas.openxmlformats.org/officeDocument/2006/math" xmlns:v="urn:schemas-microsoft-com:vml" xmlns:wp14="http://schemas.microsoft.com/office/word/2010/wordprocessingDrawing" xmlns:wp="http://schemas.openxmlformats.org/drawingml/2006/wordprocessingDrawing" xmlns:w10="urn:schemas-microsoft-com:office:word" xmlns:w="http://schemas.openxmlformats.org/wordprocessingml/2006/main" xmlns:w14="http://schemas.microsoft.com/office/word/2010/wordml" xmlns:wpg="http://schemas.microsoft.com/office/word/2010/wordprocessingGroup" xmlns:wpi="http://schemas.microsoft.com/office/word/2010/wordprocessingInk" xmlns:wne="http://schemas.microsoft.com/office/word/2006/wordml" xmlns:wps="http://schemas.microsoft.com/office/word/2010/wordprocessingShape" mc:Ignorable="w14 wp14">
   <w:p>
     <w:pPr>
       <w:pStyle w:val="Header"/>
@@ -19618,7 +19188,7 @@
 </file>
 
 <file path=word/header4.xml><?xml version="1.0" encoding="utf-8"?>
-<w:hdr xmlns:wpc="http://schemas.microsoft.com/office/word/2010/wordprocessingCanvas" xmlns:mc="http://schemas.openxmlformats.org/markup-compatibility/2006" xmlns:o="urn:schemas-microsoft-com:office:office" xmlns:r="http://schemas.openxmlformats.org/officeDocument/2006/relationships" xmlns:m="http://schemas.openxmlformats.org/officeDocument/2006/math" xmlns:v="urn:schemas-microsoft-com:vml" xmlns:wp14="http://schemas.microsoft.com/office/word/2010/wordprocessingDrawing" xmlns:wp="http://schemas.openxmlformats.org/drawingml/2006/wordprocessingDrawing" xmlns:w10="urn:schemas-microsoft-com:office:word" xmlns:w="http://schemas.openxmlformats.org/wordprocessingml/2006/main" xmlns:w14="http://schemas.microsoft.com/office/word/2010/wordml" xmlns:wpg="http://schemas.microsoft.com/office/word/2010/wordprocessingGroup" xmlns:wpi="http://schemas.microsoft.com/office/word/2010/wordprocessingInk" xmlns:wne="http://schemas.microsoft.com/office/word/2006/wordml" xmlns:wps="http://schemas.microsoft.com/office/word/2010/wordprocessingShape" mc:Ignorable="w14 wp14">
+<w:hdr xmlns:wpc="http://schemas.microsoft.com/office/word/2010/wordprocessingCanvas" xmlns:mo="http://schemas.microsoft.com/office/mac/office/2008/main" xmlns:mc="http://schemas.openxmlformats.org/markup-compatibility/2006" xmlns:mv="urn:schemas-microsoft-com:mac:vml" xmlns:o="urn:schemas-microsoft-com:office:office" xmlns:r="http://schemas.openxmlformats.org/officeDocument/2006/relationships" xmlns:m="http://schemas.openxmlformats.org/officeDocument/2006/math" xmlns:v="urn:schemas-microsoft-com:vml" xmlns:wp14="http://schemas.microsoft.com/office/word/2010/wordprocessingDrawing" xmlns:wp="http://schemas.openxmlformats.org/drawingml/2006/wordprocessingDrawing" xmlns:w10="urn:schemas-microsoft-com:office:word" xmlns:w="http://schemas.openxmlformats.org/wordprocessingml/2006/main" xmlns:w14="http://schemas.microsoft.com/office/word/2010/wordml" xmlns:wpg="http://schemas.microsoft.com/office/word/2010/wordprocessingGroup" xmlns:wpi="http://schemas.microsoft.com/office/word/2010/wordprocessingInk" xmlns:wne="http://schemas.microsoft.com/office/word/2006/wordml" xmlns:wps="http://schemas.microsoft.com/office/word/2010/wordprocessingShape" mc:Ignorable="w14 wp14">
   <w:p>
     <w:pPr>
       <w:pStyle w:val="Header"/>
@@ -19647,7 +19217,7 @@
 </file>
 
 <file path=word/header5.xml><?xml version="1.0" encoding="utf-8"?>
-<w:hdr xmlns:wpc="http://schemas.microsoft.com/office/word/2010/wordprocessingCanvas" xmlns:mc="http://schemas.openxmlformats.org/markup-compatibility/2006" xmlns:o="urn:schemas-microsoft-com:office:office" xmlns:r="http://schemas.openxmlformats.org/officeDocument/2006/relationships" xmlns:m="http://schemas.openxmlformats.org/officeDocument/2006/math" xmlns:v="urn:schemas-microsoft-com:vml" xmlns:wp14="http://schemas.microsoft.com/office/word/2010/wordprocessingDrawing" xmlns:wp="http://schemas.openxmlformats.org/drawingml/2006/wordprocessingDrawing" xmlns:w10="urn:schemas-microsoft-com:office:word" xmlns:w="http://schemas.openxmlformats.org/wordprocessingml/2006/main" xmlns:w14="http://schemas.microsoft.com/office/word/2010/wordml" xmlns:wpg="http://schemas.microsoft.com/office/word/2010/wordprocessingGroup" xmlns:wpi="http://schemas.microsoft.com/office/word/2010/wordprocessingInk" xmlns:wne="http://schemas.microsoft.com/office/word/2006/wordml" xmlns:wps="http://schemas.microsoft.com/office/word/2010/wordprocessingShape" mc:Ignorable="w14 wp14">
+<w:hdr xmlns:wpc="http://schemas.microsoft.com/office/word/2010/wordprocessingCanvas" xmlns:mo="http://schemas.microsoft.com/office/mac/office/2008/main" xmlns:mc="http://schemas.openxmlformats.org/markup-compatibility/2006" xmlns:mv="urn:schemas-microsoft-com:mac:vml" xmlns:o="urn:schemas-microsoft-com:office:office" xmlns:r="http://schemas.openxmlformats.org/officeDocument/2006/relationships" xmlns:m="http://schemas.openxmlformats.org/officeDocument/2006/math" xmlns:v="urn:schemas-microsoft-com:vml" xmlns:wp14="http://schemas.microsoft.com/office/word/2010/wordprocessingDrawing" xmlns:wp="http://schemas.openxmlformats.org/drawingml/2006/wordprocessingDrawing" xmlns:w10="urn:schemas-microsoft-com:office:word" xmlns:w="http://schemas.openxmlformats.org/wordprocessingml/2006/main" xmlns:w14="http://schemas.microsoft.com/office/word/2010/wordml" xmlns:wpg="http://schemas.microsoft.com/office/word/2010/wordprocessingGroup" xmlns:wpi="http://schemas.microsoft.com/office/word/2010/wordprocessingInk" xmlns:wne="http://schemas.microsoft.com/office/word/2006/wordml" xmlns:wps="http://schemas.microsoft.com/office/word/2010/wordprocessingShape" mc:Ignorable="w14 wp14">
   <w:p>
     <w:pPr>
       <w:pStyle w:val="Header"/>
@@ -19692,7 +19262,7 @@
 </file>
 
 <file path=word/header6.xml><?xml version="1.0" encoding="utf-8"?>
-<w:hdr xmlns:wpc="http://schemas.microsoft.com/office/word/2010/wordprocessingCanvas" xmlns:mc="http://schemas.openxmlformats.org/markup-compatibility/2006" xmlns:o="urn:schemas-microsoft-com:office:office" xmlns:r="http://schemas.openxmlformats.org/officeDocument/2006/relationships" xmlns:m="http://schemas.openxmlformats.org/officeDocument/2006/math" xmlns:v="urn:schemas-microsoft-com:vml" xmlns:wp14="http://schemas.microsoft.com/office/word/2010/wordprocessingDrawing" xmlns:wp="http://schemas.openxmlformats.org/drawingml/2006/wordprocessingDrawing" xmlns:w10="urn:schemas-microsoft-com:office:word" xmlns:w="http://schemas.openxmlformats.org/wordprocessingml/2006/main" xmlns:w14="http://schemas.microsoft.com/office/word/2010/wordml" xmlns:wpg="http://schemas.microsoft.com/office/word/2010/wordprocessingGroup" xmlns:wpi="http://schemas.microsoft.com/office/word/2010/wordprocessingInk" xmlns:wne="http://schemas.microsoft.com/office/word/2006/wordml" xmlns:wps="http://schemas.microsoft.com/office/word/2010/wordprocessingShape" mc:Ignorable="w14 wp14">
+<w:hdr xmlns:wpc="http://schemas.microsoft.com/office/word/2010/wordprocessingCanvas" xmlns:mo="http://schemas.microsoft.com/office/mac/office/2008/main" xmlns:mc="http://schemas.openxmlformats.org/markup-compatibility/2006" xmlns:mv="urn:schemas-microsoft-com:mac:vml" xmlns:o="urn:schemas-microsoft-com:office:office" xmlns:r="http://schemas.openxmlformats.org/officeDocument/2006/relationships" xmlns:m="http://schemas.openxmlformats.org/officeDocument/2006/math" xmlns:v="urn:schemas-microsoft-com:vml" xmlns:wp14="http://schemas.microsoft.com/office/word/2010/wordprocessingDrawing" xmlns:wp="http://schemas.openxmlformats.org/drawingml/2006/wordprocessingDrawing" xmlns:w10="urn:schemas-microsoft-com:office:word" xmlns:w="http://schemas.openxmlformats.org/wordprocessingml/2006/main" xmlns:w14="http://schemas.microsoft.com/office/word/2010/wordml" xmlns:wpg="http://schemas.microsoft.com/office/word/2010/wordprocessingGroup" xmlns:wpi="http://schemas.microsoft.com/office/word/2010/wordprocessingInk" xmlns:wne="http://schemas.microsoft.com/office/word/2006/wordml" xmlns:wps="http://schemas.microsoft.com/office/word/2010/wordprocessingShape" mc:Ignorable="w14 wp14">
   <w:p>
     <w:pPr>
       <w:pStyle w:val="Header"/>
@@ -19721,7 +19291,7 @@
 </file>
 
 <file path=word/header7.xml><?xml version="1.0" encoding="utf-8"?>
-<w:hdr xmlns:wpc="http://schemas.microsoft.com/office/word/2010/wordprocessingCanvas" xmlns:mc="http://schemas.openxmlformats.org/markup-compatibility/2006" xmlns:o="urn:schemas-microsoft-com:office:office" xmlns:r="http://schemas.openxmlformats.org/officeDocument/2006/relationships" xmlns:m="http://schemas.openxmlformats.org/officeDocument/2006/math" xmlns:v="urn:schemas-microsoft-com:vml" xmlns:wp14="http://schemas.microsoft.com/office/word/2010/wordprocessingDrawing" xmlns:wp="http://schemas.openxmlformats.org/drawingml/2006/wordprocessingDrawing" xmlns:w10="urn:schemas-microsoft-com:office:word" xmlns:w="http://schemas.openxmlformats.org/wordprocessingml/2006/main" xmlns:w14="http://schemas.microsoft.com/office/word/2010/wordml" xmlns:wpg="http://schemas.microsoft.com/office/word/2010/wordprocessingGroup" xmlns:wpi="http://schemas.microsoft.com/office/word/2010/wordprocessingInk" xmlns:wne="http://schemas.microsoft.com/office/word/2006/wordml" xmlns:wps="http://schemas.microsoft.com/office/word/2010/wordprocessingShape" mc:Ignorable="w14 wp14">
+<w:hdr xmlns:wpc="http://schemas.microsoft.com/office/word/2010/wordprocessingCanvas" xmlns:mo="http://schemas.microsoft.com/office/mac/office/2008/main" xmlns:mc="http://schemas.openxmlformats.org/markup-compatibility/2006" xmlns:mv="urn:schemas-microsoft-com:mac:vml" xmlns:o="urn:schemas-microsoft-com:office:office" xmlns:r="http://schemas.openxmlformats.org/officeDocument/2006/relationships" xmlns:m="http://schemas.openxmlformats.org/officeDocument/2006/math" xmlns:v="urn:schemas-microsoft-com:vml" xmlns:wp14="http://schemas.microsoft.com/office/word/2010/wordprocessingDrawing" xmlns:wp="http://schemas.openxmlformats.org/drawingml/2006/wordprocessingDrawing" xmlns:w10="urn:schemas-microsoft-com:office:word" xmlns:w="http://schemas.openxmlformats.org/wordprocessingml/2006/main" xmlns:w14="http://schemas.microsoft.com/office/word/2010/wordml" xmlns:wpg="http://schemas.microsoft.com/office/word/2010/wordprocessingGroup" xmlns:wpi="http://schemas.microsoft.com/office/word/2010/wordprocessingInk" xmlns:wne="http://schemas.microsoft.com/office/word/2006/wordml" xmlns:wps="http://schemas.microsoft.com/office/word/2010/wordprocessingShape" mc:Ignorable="w14 wp14">
   <w:p>
     <w:pPr>
       <w:pStyle w:val="Header"/>
@@ -19750,7 +19320,7 @@
 </file>
 
 <file path=word/header8.xml><?xml version="1.0" encoding="utf-8"?>
-<w:hdr xmlns:wpc="http://schemas.microsoft.com/office/word/2010/wordprocessingCanvas" xmlns:mc="http://schemas.openxmlformats.org/markup-compatibility/2006" xmlns:o="urn:schemas-microsoft-com:office:office" xmlns:r="http://schemas.openxmlformats.org/officeDocument/2006/relationships" xmlns:m="http://schemas.openxmlformats.org/officeDocument/2006/math" xmlns:v="urn:schemas-microsoft-com:vml" xmlns:wp14="http://schemas.microsoft.com/office/word/2010/wordprocessingDrawing" xmlns:wp="http://schemas.openxmlformats.org/drawingml/2006/wordprocessingDrawing" xmlns:w10="urn:schemas-microsoft-com:office:word" xmlns:w="http://schemas.openxmlformats.org/wordprocessingml/2006/main" xmlns:w14="http://schemas.microsoft.com/office/word/2010/wordml" xmlns:wpg="http://schemas.microsoft.com/office/word/2010/wordprocessingGroup" xmlns:wpi="http://schemas.microsoft.com/office/word/2010/wordprocessingInk" xmlns:wne="http://schemas.microsoft.com/office/word/2006/wordml" xmlns:wps="http://schemas.microsoft.com/office/word/2010/wordprocessingShape" mc:Ignorable="w14 wp14">
+<w:hdr xmlns:wpc="http://schemas.microsoft.com/office/word/2010/wordprocessingCanvas" xmlns:mo="http://schemas.microsoft.com/office/mac/office/2008/main" xmlns:mc="http://schemas.openxmlformats.org/markup-compatibility/2006" xmlns:mv="urn:schemas-microsoft-com:mac:vml" xmlns:o="urn:schemas-microsoft-com:office:office" xmlns:r="http://schemas.openxmlformats.org/officeDocument/2006/relationships" xmlns:m="http://schemas.openxmlformats.org/officeDocument/2006/math" xmlns:v="urn:schemas-microsoft-com:vml" xmlns:wp14="http://schemas.microsoft.com/office/word/2010/wordprocessingDrawing" xmlns:wp="http://schemas.openxmlformats.org/drawingml/2006/wordprocessingDrawing" xmlns:w10="urn:schemas-microsoft-com:office:word" xmlns:w="http://schemas.openxmlformats.org/wordprocessingml/2006/main" xmlns:w14="http://schemas.microsoft.com/office/word/2010/wordml" xmlns:wpg="http://schemas.microsoft.com/office/word/2010/wordprocessingGroup" xmlns:wpi="http://schemas.microsoft.com/office/word/2010/wordprocessingInk" xmlns:wne="http://schemas.microsoft.com/office/word/2006/wordml" xmlns:wps="http://schemas.microsoft.com/office/word/2010/wordprocessingShape" mc:Ignorable="w14 wp14">
   <w:p>
     <w:pPr>
       <w:pStyle w:val="Header"/>
@@ -19779,7 +19349,7 @@
 </file>
 
 <file path=word/header9.xml><?xml version="1.0" encoding="utf-8"?>
-<w:hdr xmlns:wpc="http://schemas.microsoft.com/office/word/2010/wordprocessingCanvas" xmlns:mc="http://schemas.openxmlformats.org/markup-compatibility/2006" xmlns:o="urn:schemas-microsoft-com:office:office" xmlns:r="http://schemas.openxmlformats.org/officeDocument/2006/relationships" xmlns:m="http://schemas.openxmlformats.org/officeDocument/2006/math" xmlns:v="urn:schemas-microsoft-com:vml" xmlns:wp14="http://schemas.microsoft.com/office/word/2010/wordprocessingDrawing" xmlns:wp="http://schemas.openxmlformats.org/drawingml/2006/wordprocessingDrawing" xmlns:w10="urn:schemas-microsoft-com:office:word" xmlns:w="http://schemas.openxmlformats.org/wordprocessingml/2006/main" xmlns:w14="http://schemas.microsoft.com/office/word/2010/wordml" xmlns:wpg="http://schemas.microsoft.com/office/word/2010/wordprocessingGroup" xmlns:wpi="http://schemas.microsoft.com/office/word/2010/wordprocessingInk" xmlns:wne="http://schemas.microsoft.com/office/word/2006/wordml" xmlns:wps="http://schemas.microsoft.com/office/word/2010/wordprocessingShape" mc:Ignorable="w14 wp14">
+<w:hdr xmlns:wpc="http://schemas.microsoft.com/office/word/2010/wordprocessingCanvas" xmlns:mo="http://schemas.microsoft.com/office/mac/office/2008/main" xmlns:mc="http://schemas.openxmlformats.org/markup-compatibility/2006" xmlns:mv="urn:schemas-microsoft-com:mac:vml" xmlns:o="urn:schemas-microsoft-com:office:office" xmlns:r="http://schemas.openxmlformats.org/officeDocument/2006/relationships" xmlns:m="http://schemas.openxmlformats.org/officeDocument/2006/math" xmlns:v="urn:schemas-microsoft-com:vml" xmlns:wp14="http://schemas.microsoft.com/office/word/2010/wordprocessingDrawing" xmlns:wp="http://schemas.openxmlformats.org/drawingml/2006/wordprocessingDrawing" xmlns:w10="urn:schemas-microsoft-com:office:word" xmlns:w="http://schemas.openxmlformats.org/wordprocessingml/2006/main" xmlns:w14="http://schemas.microsoft.com/office/word/2010/wordml" xmlns:wpg="http://schemas.microsoft.com/office/word/2010/wordprocessingGroup" xmlns:wpi="http://schemas.microsoft.com/office/word/2010/wordprocessingInk" xmlns:wne="http://schemas.microsoft.com/office/word/2006/wordml" xmlns:wps="http://schemas.microsoft.com/office/word/2010/wordprocessingShape" mc:Ignorable="w14 wp14">
   <w:p>
     <w:pPr>
       <w:pStyle w:val="Header"/>
@@ -19828,7 +19398,7 @@
 </file>
 
 <file path=word/numbering.xml><?xml version="1.0" encoding="utf-8"?>
-<w:numbering xmlns:wpc="http://schemas.microsoft.com/office/word/2010/wordprocessingCanvas" xmlns:mc="http://schemas.openxmlformats.org/markup-compatibility/2006" xmlns:o="urn:schemas-microsoft-com:office:office" xmlns:r="http://schemas.openxmlformats.org/officeDocument/2006/relationships" xmlns:m="http://schemas.openxmlformats.org/officeDocument/2006/math" xmlns:v="urn:schemas-microsoft-com:vml" xmlns:wp14="http://schemas.microsoft.com/office/word/2010/wordprocessingDrawing" xmlns:wp="http://schemas.openxmlformats.org/drawingml/2006/wordprocessingDrawing" xmlns:w10="urn:schemas-microsoft-com:office:word" xmlns:w="http://schemas.openxmlformats.org/wordprocessingml/2006/main" xmlns:w14="http://schemas.microsoft.com/office/word/2010/wordml" xmlns:wpg="http://schemas.microsoft.com/office/word/2010/wordprocessingGroup" xmlns:wpi="http://schemas.microsoft.com/office/word/2010/wordprocessingInk" xmlns:wne="http://schemas.microsoft.com/office/word/2006/wordml" xmlns:wps="http://schemas.microsoft.com/office/word/2010/wordprocessingShape" mc:Ignorable="w14 wp14">
+<w:numbering xmlns:wpc="http://schemas.microsoft.com/office/word/2010/wordprocessingCanvas" xmlns:mo="http://schemas.microsoft.com/office/mac/office/2008/main" xmlns:mc="http://schemas.openxmlformats.org/markup-compatibility/2006" xmlns:mv="urn:schemas-microsoft-com:mac:vml" xmlns:o="urn:schemas-microsoft-com:office:office" xmlns:r="http://schemas.openxmlformats.org/officeDocument/2006/relationships" xmlns:m="http://schemas.openxmlformats.org/officeDocument/2006/math" xmlns:v="urn:schemas-microsoft-com:vml" xmlns:wp14="http://schemas.microsoft.com/office/word/2010/wordprocessingDrawing" xmlns:wp="http://schemas.openxmlformats.org/drawingml/2006/wordprocessingDrawing" xmlns:w10="urn:schemas-microsoft-com:office:word" xmlns:w="http://schemas.openxmlformats.org/wordprocessingml/2006/main" xmlns:w14="http://schemas.microsoft.com/office/word/2010/wordml" xmlns:wpg="http://schemas.microsoft.com/office/word/2010/wordprocessingGroup" xmlns:wpi="http://schemas.microsoft.com/office/word/2010/wordprocessingInk" xmlns:wne="http://schemas.microsoft.com/office/word/2006/wordml" xmlns:wps="http://schemas.microsoft.com/office/word/2010/wordprocessingShape" mc:Ignorable="w14 wp14">
   <w:abstractNum w:abstractNumId="0">
     <w:nsid w:val="00DF08A0"/>
     <w:multiLevelType w:val="multilevel"/>
@@ -33587,7 +33157,7 @@
     </w:rPrDefault>
     <w:pPrDefault/>
   </w:docDefaults>
-  <w:latentStyles w:defLockedState="0" w:defUIPriority="99" w:defSemiHidden="1" w:defUnhideWhenUsed="1" w:defQFormat="0" w:count="267">
+  <w:latentStyles w:defLockedState="0" w:defUIPriority="99" w:defSemiHidden="1" w:defUnhideWhenUsed="1" w:defQFormat="0" w:count="276">
     <w:lsdException w:name="Normal" w:semiHidden="0" w:uiPriority="0" w:unhideWhenUsed="0" w:qFormat="1"/>
     <w:lsdException w:name="heading 1" w:semiHidden="0" w:uiPriority="9" w:unhideWhenUsed="0"/>
     <w:lsdException w:name="heading 2" w:semiHidden="0" w:uiPriority="9" w:unhideWhenUsed="0" w:qFormat="1"/>
@@ -34669,6 +34239,7 @@
     <w:uiPriority w:val="59"/>
     <w:rsid w:val="00C533ED"/>
     <w:tblPr>
+      <w:tblInd w:w="0" w:type="dxa"/>
       <w:tblBorders>
         <w:top w:val="single" w:sz="4" w:space="0" w:color="auto"/>
         <w:left w:val="single" w:sz="4" w:space="0" w:color="auto"/>
@@ -34677,13 +34248,19 @@
         <w:insideH w:val="single" w:sz="4" w:space="0" w:color="auto"/>
         <w:insideV w:val="single" w:sz="4" w:space="0" w:color="auto"/>
       </w:tblBorders>
+      <w:tblCellMar>
+        <w:top w:w="0" w:type="dxa"/>
+        <w:left w:w="108" w:type="dxa"/>
+        <w:bottom w:w="0" w:type="dxa"/>
+        <w:right w:w="108" w:type="dxa"/>
+      </w:tblCellMar>
     </w:tblPr>
   </w:style>
 </w:styles>
 </file>
 
 <file path=word/stylesWithEffects.xml><?xml version="1.0" encoding="utf-8"?>
-<w:styles xmlns:wpc="http://schemas.microsoft.com/office/word/2010/wordprocessingCanvas" xmlns:mc="http://schemas.openxmlformats.org/markup-compatibility/2006" xmlns:o="urn:schemas-microsoft-com:office:office" xmlns:r="http://schemas.openxmlformats.org/officeDocument/2006/relationships" xmlns:m="http://schemas.openxmlformats.org/officeDocument/2006/math" xmlns:v="urn:schemas-microsoft-com:vml" xmlns:wp14="http://schemas.microsoft.com/office/word/2010/wordprocessingDrawing" xmlns:wp="http://schemas.openxmlformats.org/drawingml/2006/wordprocessingDrawing" xmlns:w10="urn:schemas-microsoft-com:office:word" xmlns:w="http://schemas.openxmlformats.org/wordprocessingml/2006/main" xmlns:w14="http://schemas.microsoft.com/office/word/2010/wordml" xmlns:wpg="http://schemas.microsoft.com/office/word/2010/wordprocessingGroup" xmlns:wpi="http://schemas.microsoft.com/office/word/2010/wordprocessingInk" xmlns:wne="http://schemas.microsoft.com/office/word/2006/wordml" xmlns:wps="http://schemas.microsoft.com/office/word/2010/wordprocessingShape" mc:Ignorable="w14 wp14">
+<w:styles xmlns:wpc="http://schemas.microsoft.com/office/word/2010/wordprocessingCanvas" xmlns:mo="http://schemas.microsoft.com/office/mac/office/2008/main" xmlns:mc="http://schemas.openxmlformats.org/markup-compatibility/2006" xmlns:mv="urn:schemas-microsoft-com:mac:vml" xmlns:o="urn:schemas-microsoft-com:office:office" xmlns:r="http://schemas.openxmlformats.org/officeDocument/2006/relationships" xmlns:m="http://schemas.openxmlformats.org/officeDocument/2006/math" xmlns:v="urn:schemas-microsoft-com:vml" xmlns:wp14="http://schemas.microsoft.com/office/word/2010/wordprocessingDrawing" xmlns:wp="http://schemas.openxmlformats.org/drawingml/2006/wordprocessingDrawing" xmlns:w10="urn:schemas-microsoft-com:office:word" xmlns:w="http://schemas.openxmlformats.org/wordprocessingml/2006/main" xmlns:w14="http://schemas.microsoft.com/office/word/2010/wordml" xmlns:wpg="http://schemas.microsoft.com/office/word/2010/wordprocessingGroup" xmlns:wpi="http://schemas.microsoft.com/office/word/2010/wordprocessingInk" xmlns:wne="http://schemas.microsoft.com/office/word/2006/wordml" xmlns:wps="http://schemas.microsoft.com/office/word/2010/wordprocessingShape" mc:Ignorable="w14 wp14">
   <w:docDefaults>
     <w:rPrDefault>
       <w:rPr>
@@ -34693,7 +34270,7 @@
     </w:rPrDefault>
     <w:pPrDefault/>
   </w:docDefaults>
-  <w:latentStyles w:defLockedState="0" w:defUIPriority="99" w:defSemiHidden="1" w:defUnhideWhenUsed="1" w:defQFormat="0" w:count="267">
+  <w:latentStyles w:defLockedState="0" w:defUIPriority="99" w:defSemiHidden="1" w:defUnhideWhenUsed="1" w:defQFormat="0" w:count="276">
     <w:lsdException w:name="Normal" w:semiHidden="0" w:uiPriority="0" w:unhideWhenUsed="0" w:qFormat="1"/>
     <w:lsdException w:name="heading 1" w:semiHidden="0" w:uiPriority="9" w:unhideWhenUsed="0"/>
     <w:lsdException w:name="heading 2" w:semiHidden="0" w:uiPriority="9" w:unhideWhenUsed="0" w:qFormat="1"/>
@@ -35775,6 +35352,7 @@
     <w:uiPriority w:val="59"/>
     <w:rsid w:val="00C533ED"/>
     <w:tblPr>
+      <w:tblInd w:w="0" w:type="dxa"/>
       <w:tblBorders>
         <w:top w:val="single" w:sz="4" w:space="0" w:color="auto"/>
         <w:left w:val="single" w:sz="4" w:space="0" w:color="auto"/>
@@ -35783,6 +35361,12 @@
         <w:insideH w:val="single" w:sz="4" w:space="0" w:color="auto"/>
         <w:insideV w:val="single" w:sz="4" w:space="0" w:color="auto"/>
       </w:tblBorders>
+      <w:tblCellMar>
+        <w:top w:w="0" w:type="dxa"/>
+        <w:left w:w="108" w:type="dxa"/>
+        <w:bottom w:w="0" w:type="dxa"/>
+        <w:right w:w="108" w:type="dxa"/>
+      </w:tblCellMar>
     </w:tblPr>
   </w:style>
 </w:styles>
@@ -36078,7 +35662,7 @@
 </file>
 
 <file path=customXml/itemProps1.xml><?xml version="1.0" encoding="utf-8"?>
-<ds:datastoreItem xmlns:ds="http://schemas.openxmlformats.org/officeDocument/2006/customXml" ds:itemID="{61E653F4-B9BA-4EB9-98B4-34A385B41737}">
+<ds:datastoreItem xmlns:ds="http://schemas.openxmlformats.org/officeDocument/2006/customXml" ds:itemID="{093384F8-6308-0546-A543-5FCB5F6797A8}">
   <ds:schemaRefs>
     <ds:schemaRef ds:uri="http://schemas.openxmlformats.org/officeDocument/2006/bibliography"/>
   </ds:schemaRefs>

</xml_diff>